<commit_message>
Reorg files, folders and Save 11/02
</commit_message>
<xml_diff>
--- a/Research/data-project_search.docx
+++ b/Research/data-project_search.docx
@@ -25,48 +25,36 @@
       <w:pPr>
         <w:spacing w:after="0" w:line="240" w:lineRule="auto"/>
         <w:rPr>
-          <w:rFonts w:ascii="Times New Roman" w:eastAsia="Times New Roman" w:hAnsi="Times New Roman" w:cs="Times New Roman"/>
-          <w:sz w:val="24"/>
-          <w:szCs w:val="24"/>
-        </w:rPr>
-      </w:pPr>
-      <w:r>
-        <w:rPr>
-          <w:rFonts w:ascii="Times New Roman" w:eastAsia="Times New Roman" w:hAnsi="Times New Roman" w:cs="Times New Roman"/>
-          <w:sz w:val="24"/>
-          <w:szCs w:val="24"/>
+          <w:rFonts w:eastAsia="Times New Roman" w:cs="Times New Roman"/>
+        </w:rPr>
+      </w:pPr>
+      <w:r>
+        <w:rPr>
+          <w:rFonts w:eastAsia="Times New Roman" w:cs="Times New Roman"/>
         </w:rPr>
         <w:t>Credit the source, author, url, name, version and whatever else is relevant for</w:t>
       </w:r>
       <w:r>
         <w:rPr>
-          <w:rFonts w:ascii="Times New Roman" w:eastAsia="Times New Roman" w:hAnsi="Times New Roman" w:cs="Times New Roman"/>
-          <w:sz w:val="24"/>
-          <w:szCs w:val="24"/>
+          <w:rFonts w:eastAsia="Times New Roman" w:cs="Times New Roman"/>
         </w:rPr>
         <w:t xml:space="preserve"> data</w:t>
       </w:r>
       <w:r>
         <w:rPr>
-          <w:rFonts w:ascii="Times New Roman" w:eastAsia="Times New Roman" w:hAnsi="Times New Roman" w:cs="Times New Roman"/>
-          <w:sz w:val="24"/>
-          <w:szCs w:val="24"/>
+          <w:rFonts w:eastAsia="Times New Roman" w:cs="Times New Roman"/>
         </w:rPr>
         <w:t>, charts, programs</w:t>
       </w:r>
       <w:r>
         <w:rPr>
-          <w:rFonts w:ascii="Times New Roman" w:eastAsia="Times New Roman" w:hAnsi="Times New Roman" w:cs="Times New Roman"/>
-          <w:sz w:val="24"/>
-          <w:szCs w:val="24"/>
+          <w:rFonts w:eastAsia="Times New Roman" w:cs="Times New Roman"/>
         </w:rPr>
         <w:t xml:space="preserve"> used in this project.</w:t>
       </w:r>
       <w:r>
         <w:rPr>
-          <w:rFonts w:ascii="Times New Roman" w:eastAsia="Times New Roman" w:hAnsi="Times New Roman" w:cs="Times New Roman"/>
-          <w:sz w:val="24"/>
-          <w:szCs w:val="24"/>
+          <w:rFonts w:eastAsia="Times New Roman" w:cs="Times New Roman"/>
         </w:rPr>
         <w:t xml:space="preserve">  Data source #1 is an example.</w:t>
       </w:r>
@@ -75,20 +63,37 @@
       <w:pPr>
         <w:spacing w:before="100" w:beforeAutospacing="1" w:after="0" w:line="240" w:lineRule="auto"/>
         <w:rPr>
-          <w:rFonts w:ascii="Times New Roman" w:eastAsia="Times New Roman" w:hAnsi="Times New Roman" w:cs="Times New Roman"/>
-          <w:b/>
-          <w:sz w:val="24"/>
-          <w:szCs w:val="24"/>
-        </w:rPr>
-      </w:pPr>
-      <w:r>
-        <w:rPr>
-          <w:rFonts w:ascii="Times New Roman" w:eastAsia="Times New Roman" w:hAnsi="Times New Roman" w:cs="Times New Roman"/>
+          <w:rFonts w:eastAsia="Times New Roman" w:cs="Times New Roman"/>
+          <w:b/>
+          <w:sz w:val="24"/>
+          <w:szCs w:val="24"/>
+        </w:rPr>
+      </w:pPr>
+      <w:r>
+        <w:rPr>
+          <w:rFonts w:eastAsia="Times New Roman" w:cs="Times New Roman"/>
           <w:b/>
           <w:sz w:val="24"/>
           <w:szCs w:val="24"/>
         </w:rPr>
         <w:t>Data Source #1:</w:t>
+      </w:r>
+      <w:r>
+        <w:rPr>
+          <w:rFonts w:eastAsia="Times New Roman" w:cs="Times New Roman"/>
+          <w:b/>
+          <w:sz w:val="24"/>
+          <w:szCs w:val="24"/>
+        </w:rPr>
+        <w:tab/>
+      </w:r>
+      <w:r>
+        <w:rPr>
+          <w:rFonts w:eastAsia="Times New Roman" w:cs="Times New Roman"/>
+          <w:sz w:val="24"/>
+          <w:szCs w:val="24"/>
+        </w:rPr>
+        <w:t>(gswider data.world 5 xlsx and ACA_barplot.py)</w:t>
       </w:r>
     </w:p>
     <w:p>
@@ -99,26 +104,14 @@
         </w:numPr>
         <w:spacing w:after="100" w:afterAutospacing="1" w:line="240" w:lineRule="auto"/>
         <w:rPr>
-          <w:rFonts w:ascii="Times New Roman" w:eastAsia="Times New Roman" w:hAnsi="Times New Roman" w:cs="Times New Roman"/>
-          <w:sz w:val="24"/>
-          <w:szCs w:val="24"/>
-        </w:rPr>
-      </w:pPr>
-      <w:r>
-        <w:rPr>
-          <w:rFonts w:ascii="Times New Roman" w:eastAsia="Times New Roman" w:hAnsi="Times New Roman" w:cs="Times New Roman"/>
-          <w:sz w:val="24"/>
-          <w:szCs w:val="24"/>
-        </w:rPr>
-        <w:t>author</w:t>
-      </w:r>
-      <w:r>
-        <w:rPr>
-          <w:rFonts w:ascii="Times New Roman" w:eastAsia="Times New Roman" w:hAnsi="Times New Roman" w:cs="Times New Roman"/>
-          <w:sz w:val="24"/>
-          <w:szCs w:val="24"/>
-        </w:rPr>
-        <w:t>- owner: gswider</w:t>
+          <w:rFonts w:eastAsia="Times New Roman" w:cs="Times New Roman"/>
+        </w:rPr>
+      </w:pPr>
+      <w:r>
+        <w:rPr>
+          <w:rFonts w:eastAsia="Times New Roman" w:cs="Times New Roman"/>
+        </w:rPr>
+        <w:t>author- owner: gswider</w:t>
       </w:r>
     </w:p>
     <w:p>
@@ -129,26 +122,14 @@
         </w:numPr>
         <w:spacing w:before="100" w:beforeAutospacing="1" w:after="100" w:afterAutospacing="1" w:line="240" w:lineRule="auto"/>
         <w:rPr>
-          <w:rFonts w:ascii="Times New Roman" w:eastAsia="Times New Roman" w:hAnsi="Times New Roman" w:cs="Times New Roman"/>
-          <w:sz w:val="24"/>
-          <w:szCs w:val="24"/>
-        </w:rPr>
-      </w:pPr>
-      <w:r>
-        <w:rPr>
-          <w:rFonts w:ascii="Times New Roman" w:eastAsia="Times New Roman" w:hAnsi="Times New Roman" w:cs="Times New Roman"/>
-          <w:sz w:val="24"/>
-          <w:szCs w:val="24"/>
-        </w:rPr>
-        <w:t>title</w:t>
-      </w:r>
-      <w:r>
-        <w:rPr>
-          <w:rFonts w:ascii="Times New Roman" w:eastAsia="Times New Roman" w:hAnsi="Times New Roman" w:cs="Times New Roman"/>
-          <w:sz w:val="24"/>
-          <w:szCs w:val="24"/>
-        </w:rPr>
-        <w:t>: ACA State Data Set</w:t>
+          <w:rFonts w:eastAsia="Times New Roman" w:cs="Times New Roman"/>
+        </w:rPr>
+      </w:pPr>
+      <w:r>
+        <w:rPr>
+          <w:rFonts w:eastAsia="Times New Roman" w:cs="Times New Roman"/>
+        </w:rPr>
+        <w:t>title: ACA State Data Set</w:t>
       </w:r>
     </w:p>
     <w:p>
@@ -159,26 +140,14 @@
         </w:numPr>
         <w:spacing w:before="100" w:beforeAutospacing="1" w:after="100" w:afterAutospacing="1" w:line="240" w:lineRule="auto"/>
         <w:rPr>
-          <w:rFonts w:ascii="Times New Roman" w:eastAsia="Times New Roman" w:hAnsi="Times New Roman" w:cs="Times New Roman"/>
-          <w:sz w:val="24"/>
-          <w:szCs w:val="24"/>
-        </w:rPr>
-      </w:pPr>
-      <w:r>
-        <w:rPr>
-          <w:rFonts w:ascii="Times New Roman" w:eastAsia="Times New Roman" w:hAnsi="Times New Roman" w:cs="Times New Roman"/>
-          <w:sz w:val="24"/>
-          <w:szCs w:val="24"/>
-        </w:rPr>
-        <w:t>year of publication</w:t>
-      </w:r>
-      <w:r>
-        <w:rPr>
-          <w:rFonts w:ascii="Times New Roman" w:eastAsia="Times New Roman" w:hAnsi="Times New Roman" w:cs="Times New Roman"/>
-          <w:sz w:val="24"/>
-          <w:szCs w:val="24"/>
-        </w:rPr>
-        <w:t>: 2016</w:t>
+          <w:rFonts w:eastAsia="Times New Roman" w:cs="Times New Roman"/>
+        </w:rPr>
+      </w:pPr>
+      <w:r>
+        <w:rPr>
+          <w:rFonts w:eastAsia="Times New Roman" w:cs="Times New Roman"/>
+        </w:rPr>
+        <w:t>year of publication: 2016</w:t>
       </w:r>
     </w:p>
     <w:p>
@@ -189,32 +158,24 @@
         </w:numPr>
         <w:spacing w:before="100" w:beforeAutospacing="1" w:after="100" w:afterAutospacing="1" w:line="240" w:lineRule="auto"/>
         <w:rPr>
-          <w:rFonts w:ascii="Times New Roman" w:eastAsia="Times New Roman" w:hAnsi="Times New Roman" w:cs="Times New Roman"/>
-          <w:sz w:val="24"/>
-          <w:szCs w:val="24"/>
-        </w:rPr>
-      </w:pPr>
-      <w:r>
-        <w:rPr>
-          <w:rFonts w:ascii="Times New Roman" w:eastAsia="Times New Roman" w:hAnsi="Times New Roman" w:cs="Times New Roman"/>
-          <w:sz w:val="24"/>
-          <w:szCs w:val="24"/>
+          <w:rFonts w:eastAsia="Times New Roman" w:cs="Times New Roman"/>
+        </w:rPr>
+      </w:pPr>
+      <w:r>
+        <w:rPr>
+          <w:rFonts w:eastAsia="Times New Roman" w:cs="Times New Roman"/>
         </w:rPr>
         <w:t>publisher: Data.World retains cleansed and modified data sets created from data</w:t>
       </w:r>
       <w:r>
         <w:rPr>
-          <w:rFonts w:ascii="Times New Roman" w:eastAsia="Times New Roman" w:hAnsi="Times New Roman" w:cs="Times New Roman"/>
-          <w:sz w:val="24"/>
-          <w:szCs w:val="24"/>
+          <w:rFonts w:eastAsia="Times New Roman" w:cs="Times New Roman"/>
         </w:rPr>
         <w:t xml:space="preserve"> set</w:t>
       </w:r>
       <w:r>
         <w:rPr>
-          <w:rFonts w:ascii="Times New Roman" w:eastAsia="Times New Roman" w:hAnsi="Times New Roman" w:cs="Times New Roman"/>
-          <w:sz w:val="24"/>
-          <w:szCs w:val="24"/>
+          <w:rFonts w:eastAsia="Times New Roman" w:cs="Times New Roman"/>
         </w:rPr>
         <w:t xml:space="preserve"> at </w:t>
       </w:r>
@@ -223,9 +184,7 @@
       </w:r>
       <w:r>
         <w:rPr>
-          <w:rFonts w:ascii="Times New Roman" w:eastAsia="Times New Roman" w:hAnsi="Times New Roman" w:cs="Times New Roman"/>
-          <w:sz w:val="24"/>
-          <w:szCs w:val="24"/>
+          <w:rFonts w:eastAsia="Times New Roman" w:cs="Times New Roman"/>
         </w:rPr>
         <w:t>.</w:t>
       </w:r>
@@ -238,26 +197,14 @@
         </w:numPr>
         <w:spacing w:before="100" w:beforeAutospacing="1" w:after="100" w:afterAutospacing="1" w:line="240" w:lineRule="auto"/>
         <w:rPr>
-          <w:rFonts w:ascii="Times New Roman" w:eastAsia="Times New Roman" w:hAnsi="Times New Roman" w:cs="Times New Roman"/>
-          <w:sz w:val="24"/>
-          <w:szCs w:val="24"/>
-        </w:rPr>
-      </w:pPr>
-      <w:r>
-        <w:rPr>
-          <w:rFonts w:ascii="Times New Roman" w:eastAsia="Times New Roman" w:hAnsi="Times New Roman" w:cs="Times New Roman"/>
-          <w:sz w:val="24"/>
-          <w:szCs w:val="24"/>
-        </w:rPr>
-        <w:t>edition or version</w:t>
-      </w:r>
-      <w:r>
-        <w:rPr>
-          <w:rFonts w:ascii="Times New Roman" w:eastAsia="Times New Roman" w:hAnsi="Times New Roman" w:cs="Times New Roman"/>
-          <w:sz w:val="24"/>
-          <w:szCs w:val="24"/>
-        </w:rPr>
-        <w:t>: Not sure</w:t>
+          <w:rFonts w:eastAsia="Times New Roman" w:cs="Times New Roman"/>
+        </w:rPr>
+      </w:pPr>
+      <w:r>
+        <w:rPr>
+          <w:rFonts w:eastAsia="Times New Roman" w:cs="Times New Roman"/>
+        </w:rPr>
+        <w:t>edition or version: Not sure</w:t>
       </w:r>
     </w:p>
     <w:p>
@@ -268,17 +215,13 @@
         </w:numPr>
         <w:spacing w:before="100" w:beforeAutospacing="1" w:after="0" w:afterAutospacing="1" w:line="240" w:lineRule="auto"/>
         <w:rPr>
-          <w:rFonts w:ascii="Times New Roman" w:eastAsia="Times New Roman" w:hAnsi="Times New Roman" w:cs="Times New Roman"/>
-          <w:b/>
-          <w:sz w:val="24"/>
-          <w:szCs w:val="24"/>
-        </w:rPr>
-      </w:pPr>
-      <w:r>
-        <w:rPr>
-          <w:rFonts w:ascii="Times New Roman" w:eastAsia="Times New Roman" w:hAnsi="Times New Roman" w:cs="Times New Roman"/>
-          <w:sz w:val="24"/>
-          <w:szCs w:val="24"/>
+          <w:rFonts w:eastAsia="Times New Roman" w:cs="Times New Roman"/>
+          <w:b/>
+        </w:rPr>
+      </w:pPr>
+      <w:r>
+        <w:rPr>
+          <w:rFonts w:eastAsia="Times New Roman" w:cs="Times New Roman"/>
         </w:rPr>
         <w:t xml:space="preserve">access information: </w:t>
       </w:r>
@@ -299,16 +242,12 @@
         </w:numPr>
         <w:spacing w:before="100" w:beforeAutospacing="1" w:after="0" w:afterAutospacing="1" w:line="240" w:lineRule="auto"/>
         <w:rPr>
-          <w:rFonts w:ascii="Times New Roman" w:eastAsia="Times New Roman" w:hAnsi="Times New Roman" w:cs="Times New Roman"/>
-          <w:sz w:val="24"/>
-          <w:szCs w:val="24"/>
-        </w:rPr>
-      </w:pPr>
-      <w:r>
-        <w:rPr>
-          <w:rFonts w:ascii="Times New Roman" w:eastAsia="Times New Roman" w:hAnsi="Times New Roman" w:cs="Times New Roman"/>
-          <w:sz w:val="24"/>
-          <w:szCs w:val="24"/>
+          <w:rFonts w:eastAsia="Times New Roman" w:cs="Times New Roman"/>
+        </w:rPr>
+      </w:pPr>
+      <w:r>
+        <w:rPr>
+          <w:rFonts w:eastAsia="Times New Roman" w:cs="Times New Roman"/>
         </w:rPr>
         <w:t>Coverage Gains ACA state data 12_2016.xlsx</w:t>
       </w:r>
@@ -321,16 +260,12 @@
         </w:numPr>
         <w:spacing w:before="100" w:beforeAutospacing="1" w:after="0" w:afterAutospacing="1" w:line="240" w:lineRule="auto"/>
         <w:rPr>
-          <w:rFonts w:ascii="Times New Roman" w:eastAsia="Times New Roman" w:hAnsi="Times New Roman" w:cs="Times New Roman"/>
-          <w:sz w:val="24"/>
-          <w:szCs w:val="24"/>
-        </w:rPr>
-      </w:pPr>
-      <w:r>
-        <w:rPr>
-          <w:rFonts w:ascii="Times New Roman" w:eastAsia="Times New Roman" w:hAnsi="Times New Roman" w:cs="Times New Roman"/>
-          <w:sz w:val="24"/>
-          <w:szCs w:val="24"/>
+          <w:rFonts w:eastAsia="Times New Roman" w:cs="Times New Roman"/>
+        </w:rPr>
+      </w:pPr>
+      <w:r>
+        <w:rPr>
+          <w:rFonts w:eastAsia="Times New Roman" w:cs="Times New Roman"/>
         </w:rPr>
         <w:t>Employer Coverage ACA state data 12_2016 short headers.xlsx</w:t>
       </w:r>
@@ -343,16 +278,12 @@
         </w:numPr>
         <w:spacing w:before="100" w:beforeAutospacing="1" w:after="0" w:afterAutospacing="1" w:line="240" w:lineRule="auto"/>
         <w:rPr>
-          <w:rFonts w:ascii="Times New Roman" w:eastAsia="Times New Roman" w:hAnsi="Times New Roman" w:cs="Times New Roman"/>
-          <w:sz w:val="24"/>
-          <w:szCs w:val="24"/>
-        </w:rPr>
-      </w:pPr>
-      <w:r>
-        <w:rPr>
-          <w:rFonts w:ascii="Times New Roman" w:eastAsia="Times New Roman" w:hAnsi="Times New Roman" w:cs="Times New Roman"/>
-          <w:sz w:val="24"/>
-          <w:szCs w:val="24"/>
+          <w:rFonts w:eastAsia="Times New Roman" w:cs="Times New Roman"/>
+        </w:rPr>
+      </w:pPr>
+      <w:r>
+        <w:rPr>
+          <w:rFonts w:eastAsia="Times New Roman" w:cs="Times New Roman"/>
         </w:rPr>
         <w:t>Individual Market Coverage ACA state data 12_2016 short headers.xlsx</w:t>
       </w:r>
@@ -365,16 +296,12 @@
         </w:numPr>
         <w:spacing w:before="100" w:beforeAutospacing="1" w:after="0" w:afterAutospacing="1" w:line="240" w:lineRule="auto"/>
         <w:rPr>
-          <w:rFonts w:ascii="Times New Roman" w:eastAsia="Times New Roman" w:hAnsi="Times New Roman" w:cs="Times New Roman"/>
-          <w:sz w:val="24"/>
-          <w:szCs w:val="24"/>
-        </w:rPr>
-      </w:pPr>
-      <w:r>
-        <w:rPr>
-          <w:rFonts w:ascii="Times New Roman" w:eastAsia="Times New Roman" w:hAnsi="Times New Roman" w:cs="Times New Roman"/>
-          <w:sz w:val="24"/>
-          <w:szCs w:val="24"/>
+          <w:rFonts w:eastAsia="Times New Roman" w:cs="Times New Roman"/>
+        </w:rPr>
+      </w:pPr>
+      <w:r>
+        <w:rPr>
+          <w:rFonts w:eastAsia="Times New Roman" w:cs="Times New Roman"/>
         </w:rPr>
         <w:t>Medicaid ACA state data 12_2016 short headers.xlsx</w:t>
       </w:r>
@@ -387,16 +314,12 @@
         </w:numPr>
         <w:spacing w:before="100" w:beforeAutospacing="1" w:after="0" w:afterAutospacing="1" w:line="240" w:lineRule="auto"/>
         <w:rPr>
-          <w:rFonts w:ascii="Times New Roman" w:eastAsia="Times New Roman" w:hAnsi="Times New Roman" w:cs="Times New Roman"/>
-          <w:sz w:val="24"/>
-          <w:szCs w:val="24"/>
-        </w:rPr>
-      </w:pPr>
-      <w:r>
-        <w:rPr>
-          <w:rFonts w:ascii="Times New Roman" w:eastAsia="Times New Roman" w:hAnsi="Times New Roman" w:cs="Times New Roman"/>
-          <w:sz w:val="24"/>
-          <w:szCs w:val="24"/>
+          <w:rFonts w:eastAsia="Times New Roman" w:cs="Times New Roman"/>
+        </w:rPr>
+      </w:pPr>
+      <w:r>
+        <w:rPr>
+          <w:rFonts w:eastAsia="Times New Roman" w:cs="Times New Roman"/>
         </w:rPr>
         <w:t>Medicare ACA state data 12_2016.xlsx</w:t>
       </w:r>
@@ -409,16 +332,12 @@
         </w:numPr>
         <w:spacing w:before="100" w:beforeAutospacing="1" w:after="0" w:afterAutospacing="1" w:line="240" w:lineRule="auto"/>
         <w:rPr>
-          <w:rFonts w:ascii="Times New Roman" w:eastAsia="Times New Roman" w:hAnsi="Times New Roman" w:cs="Times New Roman"/>
-          <w:sz w:val="24"/>
-          <w:szCs w:val="24"/>
-        </w:rPr>
-      </w:pPr>
-      <w:r>
-        <w:rPr>
-          <w:rFonts w:ascii="Times New Roman" w:eastAsia="Times New Roman" w:hAnsi="Times New Roman" w:cs="Times New Roman"/>
-          <w:sz w:val="24"/>
-          <w:szCs w:val="24"/>
+          <w:rFonts w:eastAsia="Times New Roman" w:cs="Times New Roman"/>
+        </w:rPr>
+      </w:pPr>
+      <w:r>
+        <w:rPr>
+          <w:rFonts w:eastAsia="Times New Roman" w:cs="Times New Roman"/>
         </w:rPr>
         <w:t>ACA_barplot.py</w:t>
       </w:r>
@@ -429,15 +348,15 @@
         <w:spacing w:before="100" w:beforeAutospacing="1" w:after="0" w:line="240" w:lineRule="auto"/>
         <w:ind w:left="0"/>
         <w:rPr>
-          <w:rFonts w:ascii="Times New Roman" w:eastAsia="Times New Roman" w:hAnsi="Times New Roman" w:cs="Times New Roman"/>
-          <w:b/>
-          <w:sz w:val="24"/>
-          <w:szCs w:val="24"/>
-        </w:rPr>
-      </w:pPr>
-      <w:r>
-        <w:rPr>
-          <w:rFonts w:ascii="Times New Roman" w:eastAsia="Times New Roman" w:hAnsi="Times New Roman" w:cs="Times New Roman"/>
+          <w:rFonts w:eastAsia="Times New Roman" w:cs="Times New Roman"/>
+          <w:b/>
+          <w:sz w:val="24"/>
+          <w:szCs w:val="24"/>
+        </w:rPr>
+      </w:pPr>
+      <w:r>
+        <w:rPr>
+          <w:rFonts w:eastAsia="Times New Roman" w:cs="Times New Roman"/>
           <w:b/>
           <w:sz w:val="24"/>
           <w:szCs w:val="24"/>
@@ -446,7 +365,7 @@
       </w:r>
       <w:r>
         <w:rPr>
-          <w:rFonts w:ascii="Times New Roman" w:eastAsia="Times New Roman" w:hAnsi="Times New Roman" w:cs="Times New Roman"/>
+          <w:rFonts w:eastAsia="Times New Roman" w:cs="Times New Roman"/>
           <w:b/>
           <w:sz w:val="24"/>
           <w:szCs w:val="24"/>
@@ -455,12 +374,29 @@
       </w:r>
       <w:r>
         <w:rPr>
-          <w:rFonts w:ascii="Times New Roman" w:eastAsia="Times New Roman" w:hAnsi="Times New Roman" w:cs="Times New Roman"/>
+          <w:rFonts w:eastAsia="Times New Roman" w:cs="Times New Roman"/>
           <w:b/>
           <w:sz w:val="24"/>
           <w:szCs w:val="24"/>
         </w:rPr>
         <w:t>:</w:t>
+      </w:r>
+      <w:r>
+        <w:rPr>
+          <w:rFonts w:eastAsia="Times New Roman" w:cs="Times New Roman"/>
+          <w:b/>
+          <w:sz w:val="24"/>
+          <w:szCs w:val="24"/>
+        </w:rPr>
+        <w:tab/>
+      </w:r>
+      <w:r>
+        <w:rPr>
+          <w:rFonts w:eastAsia="Times New Roman" w:cs="Times New Roman"/>
+          <w:sz w:val="24"/>
+          <w:szCs w:val="24"/>
+        </w:rPr>
+        <w:t>(Assistant Secretary for Planning and Evaluation HHS)</w:t>
       </w:r>
     </w:p>
     <w:p>
@@ -472,12 +408,371 @@
         </w:numPr>
         <w:spacing w:before="100" w:beforeAutospacing="1" w:after="100" w:afterAutospacing="1" w:line="240" w:lineRule="auto"/>
         <w:rPr>
-          <w:rFonts w:ascii="Times New Roman" w:eastAsia="Times New Roman" w:hAnsi="Times New Roman" w:cs="Times New Roman"/>
-          <w:sz w:val="24"/>
-          <w:szCs w:val="24"/>
+          <w:rFonts w:eastAsia="Times New Roman" w:cs="Times New Roman"/>
         </w:rPr>
       </w:pPr>
       <w:hyperlink r:id="rId8" w:history="1">
+        <w:r>
+          <w:rPr>
+            <w:rStyle w:val="Hyperlink"/>
+          </w:rPr>
+          <w:t>https://asp</w:t>
+        </w:r>
+        <w:r>
+          <w:rPr>
+            <w:rStyle w:val="Hyperlink"/>
+          </w:rPr>
+          <w:t>e</w:t>
+        </w:r>
+        <w:r>
+          <w:rPr>
+            <w:rStyle w:val="Hyperlink"/>
+          </w:rPr>
+          <w:t>.hhs.gov/compilation-state-data-affordable-care-act</w:t>
+        </w:r>
+      </w:hyperlink>
+    </w:p>
+    <w:p>
+      <w:pPr>
+        <w:pStyle w:val="ListParagraph"/>
+        <w:numPr>
+          <w:ilvl w:val="0"/>
+          <w:numId w:val="15"/>
+        </w:numPr>
+        <w:spacing w:before="100" w:beforeAutospacing="1" w:after="100" w:afterAutospacing="1" w:line="240" w:lineRule="auto"/>
+        <w:rPr>
+          <w:rFonts w:eastAsia="Times New Roman" w:cs="Times New Roman"/>
+        </w:rPr>
+      </w:pPr>
+      <w:hyperlink r:id="rId9" w:history="1">
+        <w:r>
+          <w:rPr>
+            <w:rStyle w:val="Hyperlink"/>
+            <w:rFonts w:eastAsia="Times New Roman" w:cs="Times New Roman"/>
+          </w:rPr>
+          <w:t>https://aspe.hhs.gov/system/files/pdf/253396/CompanionDecember2016StatebyState.pdf</w:t>
+        </w:r>
+      </w:hyperlink>
+    </w:p>
+    <w:p>
+      <w:pPr>
+        <w:spacing w:before="100" w:beforeAutospacing="1" w:after="0" w:line="240" w:lineRule="auto"/>
+        <w:rPr>
+          <w:rFonts w:eastAsia="Times New Roman" w:cs="Times New Roman"/>
+          <w:sz w:val="24"/>
+          <w:szCs w:val="24"/>
+        </w:rPr>
+      </w:pPr>
+      <w:r>
+        <w:rPr>
+          <w:rFonts w:eastAsia="Times New Roman" w:cs="Times New Roman"/>
+          <w:b/>
+          <w:sz w:val="24"/>
+          <w:szCs w:val="24"/>
+        </w:rPr>
+        <w:t>Data Source #</w:t>
+      </w:r>
+      <w:r>
+        <w:rPr>
+          <w:rFonts w:eastAsia="Times New Roman" w:cs="Times New Roman"/>
+          <w:b/>
+          <w:sz w:val="24"/>
+          <w:szCs w:val="24"/>
+        </w:rPr>
+        <w:t>3</w:t>
+      </w:r>
+      <w:r>
+        <w:rPr>
+          <w:rFonts w:eastAsia="Times New Roman" w:cs="Times New Roman"/>
+          <w:b/>
+          <w:sz w:val="24"/>
+          <w:szCs w:val="24"/>
+        </w:rPr>
+        <w:t>:</w:t>
+      </w:r>
+      <w:r>
+        <w:rPr>
+          <w:rFonts w:eastAsia="Times New Roman" w:cs="Times New Roman"/>
+          <w:b/>
+          <w:sz w:val="24"/>
+          <w:szCs w:val="24"/>
+        </w:rPr>
+        <w:tab/>
+      </w:r>
+      <w:r>
+        <w:rPr>
+          <w:rFonts w:eastAsia="Times New Roman" w:cs="Times New Roman"/>
+          <w:sz w:val="24"/>
+          <w:szCs w:val="24"/>
+        </w:rPr>
+        <w:t>(</w:t>
+      </w:r>
+      <w:r>
+        <w:rPr>
+          <w:rFonts w:eastAsia="Times New Roman" w:cs="Times New Roman"/>
+          <w:sz w:val="24"/>
+          <w:szCs w:val="24"/>
+        </w:rPr>
+        <w:t>Kaiser Family Foundation 2017 Insurance Marketplaces</w:t>
+      </w:r>
+      <w:r>
+        <w:rPr>
+          <w:rFonts w:eastAsia="Times New Roman" w:cs="Times New Roman"/>
+          <w:sz w:val="24"/>
+          <w:szCs w:val="24"/>
+        </w:rPr>
+        <w:t>)</w:t>
+      </w:r>
+    </w:p>
+    <w:p>
+      <w:pPr>
+        <w:spacing w:after="0" w:line="240" w:lineRule="auto"/>
+        <w:rPr>
+          <w:rFonts w:eastAsia="Times New Roman" w:cs="Times New Roman"/>
+          <w:sz w:val="24"/>
+          <w:szCs w:val="24"/>
+        </w:rPr>
+      </w:pPr>
+      <w:hyperlink r:id="rId10" w:history="1">
+        <w:r>
+          <w:rPr>
+            <w:rStyle w:val="Hyperlink"/>
+            <w:rFonts w:eastAsia="Times New Roman" w:cs="Times New Roman"/>
+            <w:sz w:val="24"/>
+            <w:szCs w:val="24"/>
+          </w:rPr>
+          <w:t>https://www.kff.org/heal</w:t>
+        </w:r>
+        <w:r>
+          <w:rPr>
+            <w:rStyle w:val="Hyperlink"/>
+            <w:rFonts w:eastAsia="Times New Roman" w:cs="Times New Roman"/>
+            <w:sz w:val="24"/>
+            <w:szCs w:val="24"/>
+          </w:rPr>
+          <w:t>t</w:t>
+        </w:r>
+        <w:r>
+          <w:rPr>
+            <w:rStyle w:val="Hyperlink"/>
+            <w:rFonts w:eastAsia="Times New Roman" w:cs="Times New Roman"/>
+            <w:sz w:val="24"/>
+            <w:szCs w:val="24"/>
+          </w:rPr>
+          <w:t>h-reform/state-indicator/state-health-insurance-marketplace-types/?currentTimeframe=0&amp;selectedDistributions=marketplace-type&amp;sortModel=%7B%22colId%22:%22Location%22,%22sort%22:%22asc%22%7D</w:t>
+        </w:r>
+      </w:hyperlink>
+    </w:p>
+    <w:p>
+      <w:pPr>
+        <w:pStyle w:val="ListParagraph"/>
+        <w:numPr>
+          <w:ilvl w:val="0"/>
+          <w:numId w:val="21"/>
+        </w:numPr>
+        <w:spacing w:after="0" w:line="240" w:lineRule="auto"/>
+        <w:rPr>
+          <w:rFonts w:eastAsia="Times New Roman" w:cs="Times New Roman"/>
+          <w:sz w:val="24"/>
+          <w:szCs w:val="24"/>
+        </w:rPr>
+      </w:pPr>
+      <w:r>
+        <w:rPr>
+          <w:rFonts w:eastAsia="Times New Roman" w:cs="Times New Roman"/>
+          <w:b/>
+          <w:sz w:val="24"/>
+          <w:szCs w:val="24"/>
+        </w:rPr>
+        <w:t xml:space="preserve">Raw data: </w:t>
+      </w:r>
+      <w:r>
+        <w:rPr>
+          <w:rFonts w:eastAsia="Times New Roman" w:cs="Times New Roman"/>
+          <w:sz w:val="24"/>
+          <w:szCs w:val="24"/>
+        </w:rPr>
+        <w:t>kff_Ins_Mkp_raw_data.csv</w:t>
+      </w:r>
+    </w:p>
+    <w:p>
+      <w:pPr>
+        <w:pStyle w:val="ListParagraph"/>
+        <w:numPr>
+          <w:ilvl w:val="0"/>
+          <w:numId w:val="20"/>
+        </w:numPr>
+        <w:spacing w:after="0"/>
+      </w:pPr>
+      <w:r>
+        <w:rPr>
+          <w:rFonts w:eastAsia="Times New Roman" w:cs="Times New Roman"/>
+          <w:sz w:val="24"/>
+          <w:szCs w:val="24"/>
+        </w:rPr>
+        <w:t>KFF page has a</w:t>
+      </w:r>
+      <w:r>
+        <w:rPr>
+          <w:rFonts w:eastAsia="Times New Roman" w:cs="Times New Roman"/>
+          <w:sz w:val="24"/>
+          <w:szCs w:val="24"/>
+        </w:rPr>
+        <w:t>n interactive</w:t>
+      </w:r>
+      <w:r>
+        <w:rPr>
+          <w:rFonts w:eastAsia="Times New Roman" w:cs="Times New Roman"/>
+          <w:sz w:val="24"/>
+          <w:szCs w:val="24"/>
+        </w:rPr>
+        <w:t xml:space="preserve"> map</w:t>
+      </w:r>
+      <w:r>
+        <w:rPr>
+          <w:rFonts w:eastAsia="Times New Roman" w:cs="Times New Roman"/>
+          <w:sz w:val="24"/>
+          <w:szCs w:val="24"/>
+        </w:rPr>
+        <w:t xml:space="preserve"> - n</w:t>
+      </w:r>
+      <w:r>
+        <w:rPr>
+          <w:rFonts w:eastAsia="Times New Roman" w:cs="Times New Roman"/>
+          <w:sz w:val="24"/>
+          <w:szCs w:val="24"/>
+        </w:rPr>
+        <w:t xml:space="preserve">ot sure how </w:t>
+      </w:r>
+      <w:r>
+        <w:rPr>
+          <w:rFonts w:eastAsia="Times New Roman" w:cs="Times New Roman"/>
+          <w:sz w:val="24"/>
+          <w:szCs w:val="24"/>
+        </w:rPr>
+        <w:t>the map was</w:t>
+      </w:r>
+      <w:r>
+        <w:rPr>
+          <w:rFonts w:eastAsia="Times New Roman" w:cs="Times New Roman"/>
+          <w:sz w:val="24"/>
+          <w:szCs w:val="24"/>
+        </w:rPr>
+        <w:t xml:space="preserve"> made.</w:t>
+      </w:r>
+    </w:p>
+    <w:p>
+      <w:pPr>
+        <w:pStyle w:val="ListParagraph"/>
+        <w:numPr>
+          <w:ilvl w:val="1"/>
+          <w:numId w:val="20"/>
+        </w:numPr>
+        <w:spacing w:after="0"/>
+      </w:pPr>
+      <w:r>
+        <w:rPr>
+          <w:rFonts w:eastAsia="Times New Roman" w:cs="Times New Roman"/>
+          <w:sz w:val="24"/>
+          <w:szCs w:val="24"/>
+        </w:rPr>
+        <w:t>Make a m</w:t>
+      </w:r>
+      <w:r>
+        <w:rPr>
+          <w:rFonts w:eastAsia="Times New Roman" w:cs="Times New Roman"/>
+          <w:sz w:val="24"/>
+          <w:szCs w:val="24"/>
+        </w:rPr>
+        <w:t xml:space="preserve">ap using </w:t>
+      </w:r>
+      <w:hyperlink r:id="rId11" w:history="1">
+        <w:r>
+          <w:rPr>
+            <w:rStyle w:val="Hyperlink"/>
+          </w:rPr>
+          <w:t>https://plot.ly/javascript/choropleth-maps/</w:t>
+        </w:r>
+      </w:hyperlink>
+      <w:r>
+        <w:t xml:space="preserve"> or D3.</w:t>
+      </w:r>
+    </w:p>
+    <w:p>
+      <w:pPr>
+        <w:spacing w:after="0" w:line="240" w:lineRule="auto"/>
+        <w:rPr>
+          <w:rFonts w:eastAsia="Times New Roman" w:cs="Times New Roman"/>
+          <w:b/>
+          <w:sz w:val="24"/>
+          <w:szCs w:val="24"/>
+        </w:rPr>
+      </w:pPr>
+    </w:p>
+    <w:p>
+      <w:pPr>
+        <w:spacing w:after="0" w:line="240" w:lineRule="auto"/>
+        <w:rPr>
+          <w:rFonts w:eastAsia="Times New Roman" w:cs="Times New Roman"/>
+          <w:b/>
+          <w:sz w:val="24"/>
+          <w:szCs w:val="24"/>
+        </w:rPr>
+      </w:pPr>
+      <w:r>
+        <w:rPr>
+          <w:rFonts w:eastAsia="Times New Roman" w:cs="Times New Roman"/>
+          <w:b/>
+          <w:sz w:val="24"/>
+          <w:szCs w:val="24"/>
+        </w:rPr>
+        <w:t>Data Source #</w:t>
+      </w:r>
+      <w:r>
+        <w:rPr>
+          <w:rFonts w:eastAsia="Times New Roman" w:cs="Times New Roman"/>
+          <w:b/>
+          <w:sz w:val="24"/>
+          <w:szCs w:val="24"/>
+        </w:rPr>
+        <w:t>4</w:t>
+      </w:r>
+      <w:r>
+        <w:rPr>
+          <w:rFonts w:eastAsia="Times New Roman" w:cs="Times New Roman"/>
+          <w:b/>
+          <w:sz w:val="24"/>
+          <w:szCs w:val="24"/>
+        </w:rPr>
+        <w:t>:</w:t>
+      </w:r>
+      <w:r>
+        <w:rPr>
+          <w:rFonts w:eastAsia="Times New Roman" w:cs="Times New Roman"/>
+          <w:b/>
+          <w:sz w:val="24"/>
+          <w:szCs w:val="24"/>
+        </w:rPr>
+        <w:tab/>
+      </w:r>
+      <w:r>
+        <w:rPr>
+          <w:rFonts w:eastAsia="Times New Roman" w:cs="Times New Roman"/>
+          <w:sz w:val="24"/>
+          <w:szCs w:val="24"/>
+        </w:rPr>
+        <w:t>(HHS</w:t>
+      </w:r>
+      <w:r>
+        <w:rPr>
+          <w:rFonts w:eastAsia="Times New Roman" w:cs="Times New Roman"/>
+          <w:b/>
+          <w:sz w:val="24"/>
+          <w:szCs w:val="24"/>
+        </w:rPr>
+        <w:t xml:space="preserve">  </w:t>
+      </w:r>
+      <w:hyperlink r:id="rId12" w:history="1">
         <w:r>
           <w:rPr>
             <w:rStyle w:val="Hyperlink"/>
@@ -485,54 +780,207 @@
           <w:t>https://aspe.hhs.gov/compilation-state-data-affordable-care-act</w:t>
         </w:r>
       </w:hyperlink>
+      <w:r>
+        <w:rPr>
+          <w:rFonts w:eastAsia="Times New Roman" w:cs="Times New Roman"/>
+          <w:sz w:val="24"/>
+          <w:szCs w:val="24"/>
+        </w:rPr>
+        <w:t>)</w:t>
+      </w:r>
     </w:p>
     <w:p>
       <w:pPr>
         <w:pStyle w:val="ListParagraph"/>
         <w:numPr>
           <w:ilvl w:val="0"/>
-          <w:numId w:val="15"/>
-        </w:numPr>
-        <w:spacing w:before="100" w:beforeAutospacing="1" w:after="100" w:afterAutospacing="1" w:line="240" w:lineRule="auto"/>
-        <w:rPr>
-          <w:rFonts w:ascii="Times New Roman" w:eastAsia="Times New Roman" w:hAnsi="Times New Roman" w:cs="Times New Roman"/>
-          <w:sz w:val="24"/>
-          <w:szCs w:val="24"/>
-        </w:rPr>
-      </w:pPr>
-      <w:hyperlink r:id="rId9" w:history="1">
-        <w:r>
-          <w:rPr>
-            <w:rStyle w:val="Hyperlink"/>
-            <w:rFonts w:ascii="Times New Roman" w:eastAsia="Times New Roman" w:hAnsi="Times New Roman" w:cs="Times New Roman"/>
-            <w:sz w:val="24"/>
-            <w:szCs w:val="24"/>
-          </w:rPr>
-          <w:t>https://aspe.hhs.gov/system/files/pdf/253396/CompanionDecember2016StatebyState.pdf</w:t>
-        </w:r>
-      </w:hyperlink>
+          <w:numId w:val="20"/>
+        </w:numPr>
+        <w:spacing w:after="0" w:line="240" w:lineRule="auto"/>
+        <w:rPr>
+          <w:rFonts w:eastAsia="Times New Roman" w:cs="Times New Roman"/>
+          <w:sz w:val="24"/>
+          <w:szCs w:val="24"/>
+        </w:rPr>
+      </w:pPr>
+      <w:r>
+        <w:rPr>
+          <w:rFonts w:eastAsia="Times New Roman" w:cs="Times New Roman"/>
+          <w:sz w:val="24"/>
+          <w:szCs w:val="24"/>
+        </w:rPr>
+        <w:t>Medicaid_Expansion_by_State.xlsx</w:t>
+      </w:r>
+    </w:p>
+    <w:p>
+      <w:pPr>
+        <w:spacing w:after="0" w:line="240" w:lineRule="auto"/>
+        <w:rPr>
+          <w:rFonts w:eastAsia="Times New Roman" w:cs="Times New Roman"/>
+          <w:sz w:val="24"/>
+          <w:szCs w:val="24"/>
+        </w:rPr>
+      </w:pPr>
+    </w:p>
+    <w:p>
+      <w:pPr>
+        <w:spacing w:after="0" w:line="240" w:lineRule="auto"/>
+        <w:rPr>
+          <w:rFonts w:eastAsia="Times New Roman" w:cs="Times New Roman"/>
+          <w:b/>
+          <w:sz w:val="24"/>
+          <w:szCs w:val="24"/>
+        </w:rPr>
+      </w:pPr>
+      <w:r>
+        <w:rPr>
+          <w:rFonts w:eastAsia="Times New Roman" w:cs="Times New Roman"/>
+          <w:b/>
+          <w:sz w:val="24"/>
+          <w:szCs w:val="24"/>
+        </w:rPr>
+        <w:t>Data Source #5:</w:t>
+      </w:r>
+      <w:r>
+        <w:rPr>
+          <w:rFonts w:eastAsia="Times New Roman" w:cs="Times New Roman"/>
+          <w:b/>
+          <w:sz w:val="24"/>
+          <w:szCs w:val="24"/>
+        </w:rPr>
+        <w:tab/>
+      </w:r>
+      <w:r>
+        <w:rPr>
+          <w:rFonts w:eastAsia="Times New Roman" w:cs="Times New Roman"/>
+          <w:sz w:val="24"/>
+          <w:szCs w:val="24"/>
+        </w:rPr>
+        <w:t>(Census.gov</w:t>
+      </w:r>
+      <w:r>
+        <w:rPr>
+          <w:rFonts w:eastAsia="Times New Roman" w:cs="Times New Roman"/>
+          <w:sz w:val="24"/>
+          <w:szCs w:val="24"/>
+        </w:rPr>
+        <w:t xml:space="preserve">  USA state abbreviations with FIPS and GNIS codes</w:t>
+      </w:r>
+      <w:r>
+        <w:rPr>
+          <w:rFonts w:eastAsia="Times New Roman" w:cs="Times New Roman"/>
+          <w:sz w:val="24"/>
+          <w:szCs w:val="24"/>
+        </w:rPr>
+        <w:t>)</w:t>
+      </w:r>
+    </w:p>
+    <w:p>
+      <w:pPr>
+        <w:pStyle w:val="ListParagraph"/>
+        <w:numPr>
+          <w:ilvl w:val="0"/>
+          <w:numId w:val="20"/>
+        </w:numPr>
+        <w:spacing w:after="0" w:line="240" w:lineRule="auto"/>
+        <w:rPr>
+          <w:rFonts w:eastAsia="Times New Roman" w:cs="Times New Roman"/>
+          <w:sz w:val="24"/>
+          <w:szCs w:val="24"/>
+        </w:rPr>
+      </w:pPr>
+      <w:r>
+        <w:rPr>
+          <w:rFonts w:eastAsia="Times New Roman" w:cs="Times New Roman"/>
+          <w:sz w:val="24"/>
+          <w:szCs w:val="24"/>
+        </w:rPr>
+        <w:t>usa_state_abv.csv</w:t>
+      </w:r>
     </w:p>
     <w:p>
       <w:pPr>
         <w:spacing w:before="100" w:beforeAutospacing="1" w:after="0" w:line="240" w:lineRule="auto"/>
         <w:rPr>
-          <w:rFonts w:ascii="Times New Roman" w:eastAsia="Times New Roman" w:hAnsi="Times New Roman" w:cs="Times New Roman"/>
-          <w:sz w:val="24"/>
-          <w:szCs w:val="24"/>
-        </w:rPr>
-      </w:pPr>
-      <w:r>
-        <w:rPr>
-          <w:rFonts w:ascii="Times New Roman" w:eastAsia="Times New Roman" w:hAnsi="Times New Roman" w:cs="Times New Roman"/>
-          <w:b/>
-          <w:sz w:val="24"/>
-          <w:szCs w:val="24"/>
-        </w:rPr>
-        <w:t>Data Source #3:</w:t>
-      </w:r>
-      <w:r>
-        <w:rPr>
-          <w:rFonts w:ascii="Times New Roman" w:eastAsia="Times New Roman" w:hAnsi="Times New Roman" w:cs="Times New Roman"/>
+          <w:rFonts w:eastAsia="Times New Roman" w:cs="Times New Roman"/>
+          <w:b/>
+          <w:sz w:val="24"/>
+          <w:szCs w:val="24"/>
+        </w:rPr>
+      </w:pPr>
+    </w:p>
+    <w:p>
+      <w:pPr>
+        <w:spacing w:before="100" w:beforeAutospacing="1" w:after="0" w:line="240" w:lineRule="auto"/>
+        <w:rPr>
+          <w:rFonts w:eastAsia="Times New Roman" w:cs="Times New Roman"/>
+          <w:b/>
+          <w:sz w:val="24"/>
+          <w:szCs w:val="24"/>
+        </w:rPr>
+      </w:pPr>
+    </w:p>
+    <w:p>
+      <w:pPr>
+        <w:spacing w:before="100" w:beforeAutospacing="1" w:after="0" w:line="240" w:lineRule="auto"/>
+        <w:rPr>
+          <w:rFonts w:eastAsia="Times New Roman" w:cs="Times New Roman"/>
+          <w:b/>
+          <w:sz w:val="24"/>
+          <w:szCs w:val="24"/>
+        </w:rPr>
+      </w:pPr>
+    </w:p>
+    <w:p>
+      <w:pPr>
+        <w:spacing w:before="100" w:beforeAutospacing="1" w:after="0" w:line="240" w:lineRule="auto"/>
+        <w:rPr>
+          <w:rFonts w:eastAsia="Times New Roman" w:cs="Times New Roman"/>
+          <w:b/>
+          <w:sz w:val="24"/>
+          <w:szCs w:val="24"/>
+        </w:rPr>
+      </w:pPr>
+      <w:r>
+        <w:rPr>
+          <w:rFonts w:eastAsia="Times New Roman" w:cs="Times New Roman"/>
+          <w:b/>
+          <w:sz w:val="24"/>
+          <w:szCs w:val="24"/>
+        </w:rPr>
+        <w:lastRenderedPageBreak/>
+        <w:t xml:space="preserve">Possible </w:t>
+      </w:r>
+      <w:r>
+        <w:rPr>
+          <w:rFonts w:eastAsia="Times New Roman" w:cs="Times New Roman"/>
+          <w:b/>
+          <w:sz w:val="24"/>
+          <w:szCs w:val="24"/>
+        </w:rPr>
+        <w:t>Data Source #</w:t>
+      </w:r>
+      <w:r>
+        <w:rPr>
+          <w:rFonts w:eastAsia="Times New Roman" w:cs="Times New Roman"/>
+          <w:b/>
+          <w:sz w:val="24"/>
+          <w:szCs w:val="24"/>
+        </w:rPr>
+        <w:t>1</w:t>
+      </w:r>
+      <w:r>
+        <w:rPr>
+          <w:rFonts w:eastAsia="Times New Roman" w:cs="Times New Roman"/>
+          <w:b/>
+          <w:sz w:val="24"/>
+          <w:szCs w:val="24"/>
+        </w:rPr>
+        <w:t>:</w:t>
+      </w:r>
+      <w:r>
+        <w:rPr>
+          <w:rFonts w:eastAsia="Times New Roman" w:cs="Times New Roman"/>
           <w:b/>
           <w:sz w:val="24"/>
           <w:szCs w:val="24"/>
@@ -541,17 +989,30 @@
       </w:r>
       <w:r>
         <w:rPr>
-          <w:rFonts w:ascii="Times New Roman" w:eastAsia="Times New Roman" w:hAnsi="Times New Roman" w:cs="Times New Roman"/>
-          <w:sz w:val="24"/>
-          <w:szCs w:val="24"/>
+          <w:rFonts w:eastAsia="Times New Roman" w:cs="Times New Roman"/>
+          <w:b/>
+          <w:sz w:val="24"/>
+          <w:szCs w:val="24"/>
+        </w:rPr>
+        <w:t>Is there data about pre-existing conditions in 2010 - 2015?</w:t>
+      </w:r>
+    </w:p>
+    <w:p>
+      <w:pPr>
+        <w:spacing w:after="0" w:line="240" w:lineRule="auto"/>
+        <w:rPr>
+          <w:rFonts w:eastAsia="Times New Roman" w:cs="Times New Roman"/>
+        </w:rPr>
+      </w:pPr>
+      <w:r>
+        <w:rPr>
+          <w:rFonts w:eastAsia="Times New Roman" w:cs="Times New Roman"/>
         </w:rPr>
         <w:t>The goals of this dataset are to localize the previously estimated 24 million insured individuals covered by the Affordable Care Act who would stand either to lose coverage or see increased premiums under a repeal of the act. It only counts individuals under the age of 65 who are ineligible for Medicare.</w:t>
       </w:r>
       <w:r>
         <w:rPr>
-          <w:rFonts w:ascii="Times New Roman" w:eastAsia="Times New Roman" w:hAnsi="Times New Roman" w:cs="Times New Roman"/>
-          <w:sz w:val="24"/>
-          <w:szCs w:val="24"/>
+          <w:rFonts w:eastAsia="Times New Roman" w:cs="Times New Roman"/>
         </w:rPr>
         <w:t xml:space="preserve">  It has two csv files, one with a by state, by age bracket that is for under age 65, and another by congressional district, by age bracket that is also for those under age 65.</w:t>
       </w:r>
@@ -565,12 +1026,10 @@
         </w:numPr>
         <w:spacing w:after="100" w:afterAutospacing="1" w:line="240" w:lineRule="auto"/>
         <w:rPr>
-          <w:rFonts w:ascii="Times New Roman" w:eastAsia="Times New Roman" w:hAnsi="Times New Roman" w:cs="Times New Roman"/>
-          <w:sz w:val="24"/>
-          <w:szCs w:val="24"/>
-        </w:rPr>
-      </w:pPr>
-      <w:hyperlink r:id="rId10" w:history="1">
+          <w:rFonts w:eastAsia="Times New Roman" w:cs="Times New Roman"/>
+        </w:rPr>
+      </w:pPr>
+      <w:hyperlink r:id="rId13" w:history="1">
         <w:r>
           <w:rPr>
             <w:rStyle w:val="Hyperlink"/>
@@ -583,20 +1042,38 @@
       <w:pPr>
         <w:spacing w:after="0" w:line="240" w:lineRule="auto"/>
         <w:rPr>
-          <w:rFonts w:ascii="Times New Roman" w:eastAsia="Times New Roman" w:hAnsi="Times New Roman" w:cs="Times New Roman"/>
-          <w:b/>
-          <w:sz w:val="24"/>
-          <w:szCs w:val="24"/>
-        </w:rPr>
-      </w:pPr>
-      <w:r>
-        <w:rPr>
-          <w:rFonts w:ascii="Times New Roman" w:eastAsia="Times New Roman" w:hAnsi="Times New Roman" w:cs="Times New Roman"/>
-          <w:b/>
-          <w:sz w:val="24"/>
-          <w:szCs w:val="24"/>
-        </w:rPr>
-        <w:t>Possible Data Source #4:</w:t>
+          <w:rFonts w:eastAsia="Times New Roman" w:cs="Times New Roman"/>
+          <w:b/>
+          <w:sz w:val="24"/>
+          <w:szCs w:val="24"/>
+        </w:rPr>
+      </w:pPr>
+      <w:r>
+        <w:rPr>
+          <w:rFonts w:eastAsia="Times New Roman" w:cs="Times New Roman"/>
+          <w:b/>
+          <w:sz w:val="24"/>
+          <w:szCs w:val="24"/>
+        </w:rPr>
+        <w:t>Possible Data Source #</w:t>
+      </w:r>
+      <w:r>
+        <w:rPr>
+          <w:rFonts w:eastAsia="Times New Roman" w:cs="Times New Roman"/>
+          <w:b/>
+          <w:sz w:val="24"/>
+          <w:szCs w:val="24"/>
+        </w:rPr>
+        <w:t>2</w:t>
+      </w:r>
+      <w:r>
+        <w:rPr>
+          <w:rFonts w:eastAsia="Times New Roman" w:cs="Times New Roman"/>
+          <w:b/>
+          <w:sz w:val="24"/>
+          <w:szCs w:val="24"/>
+        </w:rPr>
+        <w:t>:</w:t>
       </w:r>
     </w:p>
     <w:p>
@@ -608,19 +1085,15 @@
         </w:numPr>
         <w:spacing w:after="100" w:afterAutospacing="1" w:line="240" w:lineRule="auto"/>
         <w:rPr>
-          <w:rFonts w:ascii="Times New Roman" w:eastAsia="Times New Roman" w:hAnsi="Times New Roman" w:cs="Times New Roman"/>
-          <w:sz w:val="24"/>
-          <w:szCs w:val="24"/>
-        </w:rPr>
-      </w:pPr>
-      <w:hyperlink r:id="rId11" w:tgtFrame="_blank" w:history="1">
+          <w:rFonts w:eastAsia="Times New Roman" w:cs="Times New Roman"/>
+        </w:rPr>
+      </w:pPr>
+      <w:hyperlink r:id="rId14" w:tgtFrame="_blank" w:history="1">
         <w:r>
           <w:rPr>
             <w:rStyle w:val="Hyperlink"/>
-            <w:rFonts w:ascii="Times New Roman" w:eastAsia="Times New Roman" w:hAnsi="Times New Roman" w:cs="Times New Roman"/>
+            <w:rFonts w:eastAsia="Times New Roman" w:cs="Times New Roman"/>
             <w:bCs/>
-            <w:sz w:val="24"/>
-            <w:szCs w:val="24"/>
           </w:rPr>
           <w:t>https://data.world/hhs/2018-qhp-landscape-data</w:t>
         </w:r>
@@ -629,7 +1102,7 @@
         <w:tab/>
         <w:t xml:space="preserve"> (</w:t>
       </w:r>
-      <w:hyperlink r:id="rId12" w:history="1">
+      <w:hyperlink r:id="rId15" w:history="1">
         <w:r>
           <w:rPr>
             <w:rStyle w:val="Hyperlink"/>
@@ -650,18 +1123,492 @@
         </w:numPr>
         <w:spacing w:after="100" w:afterAutospacing="1" w:line="240" w:lineRule="auto"/>
         <w:rPr>
+          <w:rFonts w:eastAsia="Times New Roman" w:cs="Times New Roman"/>
+        </w:rPr>
+      </w:pPr>
+      <w:r>
+        <w:rPr>
+          <w:rFonts w:eastAsia="Times New Roman" w:cs="Times New Roman"/>
+        </w:rPr>
+        <w:t>These are health plans for 2018 and it looks like there are data sets for earlier years.</w:t>
+      </w:r>
+    </w:p>
+    <w:p>
+      <w:pPr>
+        <w:spacing w:after="0" w:line="240" w:lineRule="auto"/>
+        <w:rPr>
+          <w:rFonts w:eastAsia="Times New Roman" w:cs="Times New Roman"/>
+        </w:rPr>
+      </w:pPr>
+      <w:r>
+        <w:rPr>
+          <w:rFonts w:eastAsia="Times New Roman" w:cs="Times New Roman"/>
+          <w:b/>
+          <w:sz w:val="24"/>
+          <w:szCs w:val="24"/>
+        </w:rPr>
+        <w:t>Possible Data Source #</w:t>
+      </w:r>
+      <w:r>
+        <w:rPr>
+          <w:rFonts w:eastAsia="Times New Roman" w:cs="Times New Roman"/>
+          <w:b/>
+          <w:sz w:val="24"/>
+          <w:szCs w:val="24"/>
+        </w:rPr>
+        <w:t>3</w:t>
+      </w:r>
+      <w:r>
+        <w:rPr>
+          <w:rFonts w:eastAsia="Times New Roman" w:cs="Times New Roman"/>
+          <w:b/>
+          <w:sz w:val="24"/>
+          <w:szCs w:val="24"/>
+        </w:rPr>
+        <w:t>:</w:t>
+      </w:r>
+    </w:p>
+    <w:p>
+      <w:pPr>
+        <w:pStyle w:val="ListParagraph"/>
+        <w:numPr>
+          <w:ilvl w:val="0"/>
+          <w:numId w:val="16"/>
+        </w:numPr>
+        <w:spacing w:after="0" w:line="240" w:lineRule="auto"/>
+        <w:rPr>
           <w:rFonts w:ascii="Times New Roman" w:eastAsia="Times New Roman" w:hAnsi="Times New Roman" w:cs="Times New Roman"/>
           <w:sz w:val="24"/>
           <w:szCs w:val="24"/>
         </w:rPr>
       </w:pPr>
-      <w:r>
+      <w:hyperlink r:id="rId16" w:history="1">
+        <w:r>
+          <w:rPr>
+            <w:rStyle w:val="Hyperlink"/>
+            <w:rFonts w:eastAsia="Times New Roman" w:cs="Times New Roman"/>
+          </w:rPr>
+          <w:t>https://www.kaggle.com/datasets</w:t>
+        </w:r>
+      </w:hyperlink>
+    </w:p>
+    <w:p>
+      <w:pPr>
+        <w:pStyle w:val="ListParagraph"/>
+        <w:numPr>
+          <w:ilvl w:val="0"/>
+          <w:numId w:val="16"/>
+        </w:numPr>
+        <w:spacing w:after="0" w:line="240" w:lineRule="auto"/>
         <w:rPr>
           <w:rFonts w:ascii="Times New Roman" w:eastAsia="Times New Roman" w:hAnsi="Times New Roman" w:cs="Times New Roman"/>
           <w:sz w:val="24"/>
           <w:szCs w:val="24"/>
         </w:rPr>
-        <w:t>These are health plans for 2018 and it looks like there are data sets for earlier years.</w:t>
+      </w:pPr>
+      <w:hyperlink r:id="rId17" w:history="1">
+        <w:r>
+          <w:rPr>
+            <w:rStyle w:val="Hyperlink"/>
+          </w:rPr>
+          <w:t>https://www.kaggle.com/hhs/health-insurance</w:t>
+        </w:r>
+      </w:hyperlink>
+    </w:p>
+    <w:p>
+      <w:pPr>
+        <w:spacing w:after="0" w:line="240" w:lineRule="auto"/>
+        <w:rPr>
+          <w:rFonts w:ascii="Times New Roman" w:eastAsia="Times New Roman" w:hAnsi="Times New Roman" w:cs="Times New Roman"/>
+          <w:sz w:val="24"/>
+          <w:szCs w:val="24"/>
+        </w:rPr>
+      </w:pPr>
+    </w:p>
+    <w:p>
+      <w:pPr>
+        <w:spacing w:after="0" w:line="240" w:lineRule="auto"/>
+        <w:rPr>
+          <w:rFonts w:eastAsia="Times New Roman" w:cs="Times New Roman"/>
+        </w:rPr>
+      </w:pPr>
+      <w:r>
+        <w:rPr>
+          <w:rFonts w:eastAsia="Times New Roman" w:cs="Times New Roman"/>
+          <w:b/>
+          <w:sz w:val="24"/>
+          <w:szCs w:val="24"/>
+        </w:rPr>
+        <w:t>Possible Data Source #</w:t>
+      </w:r>
+      <w:r>
+        <w:rPr>
+          <w:rFonts w:eastAsia="Times New Roman" w:cs="Times New Roman"/>
+          <w:b/>
+          <w:sz w:val="24"/>
+          <w:szCs w:val="24"/>
+        </w:rPr>
+        <w:t>4</w:t>
+      </w:r>
+      <w:r>
+        <w:rPr>
+          <w:rFonts w:eastAsia="Times New Roman" w:cs="Times New Roman"/>
+          <w:b/>
+          <w:sz w:val="24"/>
+          <w:szCs w:val="24"/>
+        </w:rPr>
+        <w:t>:</w:t>
+      </w:r>
+      <w:r>
+        <w:rPr>
+          <w:rFonts w:eastAsia="Times New Roman" w:cs="Times New Roman"/>
+          <w:b/>
+          <w:sz w:val="24"/>
+          <w:szCs w:val="24"/>
+        </w:rPr>
+        <w:t xml:space="preserve"> </w:t>
+      </w:r>
+      <w:r>
+        <w:rPr>
+          <w:rFonts w:eastAsia="Times New Roman" w:cs="Times New Roman"/>
+          <w:b/>
+          <w:sz w:val="24"/>
+          <w:szCs w:val="24"/>
+        </w:rPr>
+        <w:tab/>
+      </w:r>
+      <w:r>
+        <w:rPr>
+          <w:rFonts w:eastAsia="Times New Roman" w:cs="Times New Roman"/>
+          <w:sz w:val="24"/>
+          <w:szCs w:val="24"/>
+        </w:rPr>
+        <w:t>(</w:t>
+      </w:r>
+      <w:r>
+        <w:rPr>
+          <w:rFonts w:eastAsia="Times New Roman" w:cs="Times New Roman"/>
+          <w:sz w:val="24"/>
+          <w:szCs w:val="24"/>
+        </w:rPr>
+        <w:t>Governor-Legislature by Political Party</w:t>
+      </w:r>
+      <w:r>
+        <w:rPr>
+          <w:rFonts w:eastAsia="Times New Roman" w:cs="Times New Roman"/>
+          <w:sz w:val="24"/>
+          <w:szCs w:val="24"/>
+        </w:rPr>
+        <w:t>)</w:t>
+      </w:r>
+    </w:p>
+    <w:p>
+      <w:pPr>
+        <w:pStyle w:val="ListParagraph"/>
+        <w:numPr>
+          <w:ilvl w:val="0"/>
+          <w:numId w:val="16"/>
+        </w:numPr>
+        <w:spacing w:after="0" w:line="240" w:lineRule="auto"/>
+        <w:rPr>
+          <w:rFonts w:eastAsia="Times New Roman" w:cs="Times New Roman"/>
+          <w:sz w:val="24"/>
+          <w:szCs w:val="24"/>
+        </w:rPr>
+      </w:pPr>
+      <w:r>
+        <w:rPr>
+          <w:rFonts w:eastAsia="Times New Roman" w:cs="Times New Roman"/>
+          <w:sz w:val="24"/>
+          <w:szCs w:val="24"/>
+        </w:rPr>
+        <w:t>Governor_Legislature_by_State_2010-2016.xlsx</w:t>
+      </w:r>
+    </w:p>
+    <w:p>
+      <w:pPr>
+        <w:spacing w:after="0" w:line="240" w:lineRule="auto"/>
+        <w:rPr>
+          <w:rFonts w:eastAsia="Times New Roman" w:cs="Times New Roman"/>
+          <w:b/>
+          <w:sz w:val="24"/>
+          <w:szCs w:val="24"/>
+        </w:rPr>
+      </w:pPr>
+    </w:p>
+    <w:p>
+      <w:pPr>
+        <w:spacing w:after="0" w:line="240" w:lineRule="auto"/>
+        <w:rPr>
+          <w:rFonts w:eastAsia="Times New Roman" w:cs="Times New Roman"/>
+          <w:sz w:val="24"/>
+          <w:szCs w:val="24"/>
+        </w:rPr>
+      </w:pPr>
+      <w:r>
+        <w:rPr>
+          <w:rFonts w:eastAsia="Times New Roman" w:cs="Times New Roman"/>
+          <w:b/>
+          <w:sz w:val="24"/>
+          <w:szCs w:val="24"/>
+        </w:rPr>
+        <w:t>Possible Data Source #</w:t>
+      </w:r>
+      <w:r>
+        <w:rPr>
+          <w:rFonts w:eastAsia="Times New Roman" w:cs="Times New Roman"/>
+          <w:b/>
+          <w:sz w:val="24"/>
+          <w:szCs w:val="24"/>
+        </w:rPr>
+        <w:t>5</w:t>
+      </w:r>
+      <w:r>
+        <w:rPr>
+          <w:rFonts w:eastAsia="Times New Roman" w:cs="Times New Roman"/>
+          <w:b/>
+          <w:sz w:val="24"/>
+          <w:szCs w:val="24"/>
+        </w:rPr>
+        <w:t>:</w:t>
+      </w:r>
+      <w:r>
+        <w:rPr>
+          <w:rFonts w:eastAsia="Times New Roman" w:cs="Times New Roman"/>
+          <w:b/>
+          <w:sz w:val="24"/>
+          <w:szCs w:val="24"/>
+        </w:rPr>
+        <w:tab/>
+      </w:r>
+      <w:r>
+        <w:rPr>
+          <w:rFonts w:eastAsia="Times New Roman" w:cs="Times New Roman"/>
+          <w:sz w:val="24"/>
+          <w:szCs w:val="24"/>
+        </w:rPr>
+        <w:t>(Survey on Individual Market persons)</w:t>
+      </w:r>
+    </w:p>
+    <w:p>
+      <w:pPr>
+        <w:pStyle w:val="ListParagraph"/>
+        <w:numPr>
+          <w:ilvl w:val="0"/>
+          <w:numId w:val="16"/>
+        </w:numPr>
+        <w:spacing w:after="0" w:line="240" w:lineRule="auto"/>
+        <w:rPr>
+          <w:rFonts w:eastAsia="Times New Roman" w:cs="Times New Roman"/>
+          <w:sz w:val="24"/>
+          <w:szCs w:val="24"/>
+        </w:rPr>
+      </w:pPr>
+      <w:hyperlink r:id="rId18" w:history="1">
+        <w:r>
+          <w:rPr>
+            <w:rStyle w:val="Hyperlink"/>
+            <w:rFonts w:eastAsia="Times New Roman" w:cs="Times New Roman"/>
+            <w:sz w:val="24"/>
+            <w:szCs w:val="24"/>
+          </w:rPr>
+          <w:t>https://www.kff.org/health-costs/poll-finding/survey-of-people-who-purchase-their-own/</w:t>
+        </w:r>
+      </w:hyperlink>
+    </w:p>
+    <w:p>
+      <w:pPr>
+        <w:spacing w:after="0" w:line="240" w:lineRule="auto"/>
+        <w:rPr>
+          <w:rFonts w:eastAsia="Times New Roman" w:cs="Times New Roman"/>
+          <w:sz w:val="24"/>
+          <w:szCs w:val="24"/>
+        </w:rPr>
+      </w:pPr>
+    </w:p>
+    <w:p>
+      <w:pPr>
+        <w:spacing w:after="0" w:line="240" w:lineRule="auto"/>
+        <w:rPr>
+          <w:rFonts w:eastAsia="Times New Roman" w:cs="Times New Roman"/>
+          <w:b/>
+          <w:sz w:val="24"/>
+          <w:szCs w:val="24"/>
+        </w:rPr>
+      </w:pPr>
+      <w:r>
+        <w:rPr>
+          <w:rFonts w:eastAsia="Times New Roman" w:cs="Times New Roman"/>
+          <w:b/>
+          <w:sz w:val="24"/>
+          <w:szCs w:val="24"/>
+        </w:rPr>
+        <w:t>Possible Data Source #</w:t>
+      </w:r>
+      <w:r>
+        <w:rPr>
+          <w:rFonts w:eastAsia="Times New Roman" w:cs="Times New Roman"/>
+          <w:b/>
+          <w:sz w:val="24"/>
+          <w:szCs w:val="24"/>
+        </w:rPr>
+        <w:t>6</w:t>
+      </w:r>
+      <w:r>
+        <w:rPr>
+          <w:rFonts w:eastAsia="Times New Roman" w:cs="Times New Roman"/>
+          <w:b/>
+          <w:sz w:val="24"/>
+          <w:szCs w:val="24"/>
+        </w:rPr>
+        <w:t>:</w:t>
+      </w:r>
+      <w:r>
+        <w:rPr>
+          <w:rFonts w:eastAsia="Times New Roman" w:cs="Times New Roman"/>
+          <w:b/>
+          <w:sz w:val="24"/>
+          <w:szCs w:val="24"/>
+        </w:rPr>
+        <w:tab/>
+      </w:r>
+      <w:r>
+        <w:rPr>
+          <w:rFonts w:eastAsia="Times New Roman" w:cs="Times New Roman"/>
+          <w:sz w:val="24"/>
+          <w:szCs w:val="24"/>
+        </w:rPr>
+        <w:t>(Summary ACA)</w:t>
+      </w:r>
+    </w:p>
+    <w:p>
+      <w:pPr>
+        <w:pStyle w:val="ListParagraph"/>
+        <w:numPr>
+          <w:ilvl w:val="0"/>
+          <w:numId w:val="16"/>
+        </w:numPr>
+        <w:spacing w:after="0" w:line="240" w:lineRule="auto"/>
+        <w:rPr>
+          <w:rFonts w:eastAsia="Times New Roman" w:cs="Times New Roman"/>
+          <w:sz w:val="24"/>
+          <w:szCs w:val="24"/>
+        </w:rPr>
+      </w:pPr>
+      <w:hyperlink r:id="rId19" w:history="1">
+        <w:r>
+          <w:rPr>
+            <w:rStyle w:val="Hyperlink"/>
+            <w:rFonts w:eastAsia="Times New Roman" w:cs="Times New Roman"/>
+            <w:sz w:val="24"/>
+            <w:szCs w:val="24"/>
+          </w:rPr>
+          <w:t>https://www.kff.org/health-reform/fact-sheet/summary-of-the-affordable-care-act/</w:t>
+        </w:r>
+      </w:hyperlink>
+    </w:p>
+    <w:p>
+      <w:pPr>
+        <w:spacing w:after="0" w:line="240" w:lineRule="auto"/>
+        <w:rPr>
+          <w:rFonts w:eastAsia="Times New Roman" w:cs="Times New Roman"/>
+          <w:b/>
+          <w:sz w:val="24"/>
+          <w:szCs w:val="24"/>
+        </w:rPr>
+      </w:pPr>
+    </w:p>
+    <w:p>
+      <w:pPr>
+        <w:spacing w:after="0" w:line="240" w:lineRule="auto"/>
+        <w:rPr>
+          <w:rFonts w:eastAsia="Times New Roman" w:cs="Times New Roman"/>
+          <w:b/>
+          <w:sz w:val="24"/>
+          <w:szCs w:val="24"/>
+        </w:rPr>
+      </w:pPr>
+      <w:r>
+        <w:rPr>
+          <w:rFonts w:eastAsia="Times New Roman" w:cs="Times New Roman"/>
+          <w:b/>
+          <w:sz w:val="24"/>
+          <w:szCs w:val="24"/>
+          <w:highlight w:val="yellow"/>
+        </w:rPr>
+        <w:t>Data to Find:</w:t>
+      </w:r>
+    </w:p>
+    <w:p>
+      <w:pPr>
+        <w:pStyle w:val="ListParagraph"/>
+        <w:numPr>
+          <w:ilvl w:val="0"/>
+          <w:numId w:val="19"/>
+        </w:numPr>
+        <w:spacing w:after="100" w:afterAutospacing="1" w:line="240" w:lineRule="auto"/>
+        <w:rPr>
+          <w:rFonts w:eastAsia="Times New Roman" w:cs="Times New Roman"/>
+          <w:sz w:val="24"/>
+          <w:szCs w:val="24"/>
+        </w:rPr>
+      </w:pPr>
+      <w:r>
+        <w:rPr>
+          <w:rFonts w:eastAsia="Times New Roman" w:cs="Times New Roman"/>
+          <w:sz w:val="24"/>
+          <w:szCs w:val="24"/>
+        </w:rPr>
+        <w:t>Data on persons with existing conditions 2010 - 2015.</w:t>
+      </w:r>
+    </w:p>
+    <w:p>
+      <w:pPr>
+        <w:pStyle w:val="ListParagraph"/>
+        <w:numPr>
+          <w:ilvl w:val="1"/>
+          <w:numId w:val="19"/>
+        </w:numPr>
+        <w:spacing w:after="100" w:afterAutospacing="1" w:line="240" w:lineRule="auto"/>
+        <w:rPr>
+          <w:rFonts w:eastAsia="Times New Roman" w:cs="Times New Roman"/>
+          <w:sz w:val="24"/>
+          <w:szCs w:val="24"/>
+        </w:rPr>
+      </w:pPr>
+      <w:hyperlink r:id="rId20" w:history="1">
+        <w:r>
+          <w:rPr>
+            <w:rStyle w:val="Hyperlink"/>
+            <w:rFonts w:eastAsia="Times New Roman" w:cs="Times New Roman"/>
+            <w:sz w:val="24"/>
+            <w:szCs w:val="24"/>
+          </w:rPr>
+          <w:t>https://www.kff.org/tag/pre-existing-conditions/</w:t>
+        </w:r>
+      </w:hyperlink>
+    </w:p>
+    <w:p>
+      <w:pPr>
+        <w:pStyle w:val="ListParagraph"/>
+        <w:numPr>
+          <w:ilvl w:val="0"/>
+          <w:numId w:val="19"/>
+        </w:numPr>
+        <w:spacing w:after="100" w:afterAutospacing="1" w:line="240" w:lineRule="auto"/>
+        <w:rPr>
+          <w:rFonts w:eastAsia="Times New Roman" w:cs="Times New Roman"/>
+          <w:sz w:val="24"/>
+          <w:szCs w:val="24"/>
+        </w:rPr>
+      </w:pPr>
+      <w:r>
+        <w:rPr>
+          <w:rFonts w:eastAsia="Times New Roman" w:cs="Times New Roman"/>
+          <w:sz w:val="24"/>
+          <w:szCs w:val="24"/>
+        </w:rPr>
+        <w:t>Health insurance costs for urban versus rural populations.</w:t>
       </w:r>
     </w:p>
     <w:p>
@@ -696,67 +1643,22 @@
           <w:u w:val="single"/>
         </w:rPr>
       </w:pPr>
-    </w:p>
-    <w:p>
-      <w:pPr>
-        <w:spacing w:after="0"/>
+      <w:r>
         <w:rPr>
           <w:b/>
           <w:sz w:val="28"/>
           <w:szCs w:val="28"/>
           <w:u w:val="single"/>
         </w:rPr>
-      </w:pPr>
-    </w:p>
-    <w:p>
-      <w:pPr>
-        <w:spacing w:after="0"/>
+        <w:t>Groups Working on ACA Related Data</w:t>
+      </w:r>
+      <w:r>
         <w:rPr>
           <w:b/>
           <w:sz w:val="28"/>
           <w:szCs w:val="28"/>
           <w:u w:val="single"/>
         </w:rPr>
-      </w:pPr>
-    </w:p>
-    <w:p>
-      <w:pPr>
-        <w:spacing w:after="0"/>
-        <w:rPr>
-          <w:b/>
-          <w:sz w:val="28"/>
-          <w:szCs w:val="28"/>
-          <w:u w:val="single"/>
-        </w:rPr>
-      </w:pPr>
-    </w:p>
-    <w:p>
-      <w:pPr>
-        <w:spacing w:after="0"/>
-        <w:rPr>
-          <w:b/>
-          <w:sz w:val="28"/>
-          <w:szCs w:val="28"/>
-          <w:u w:val="single"/>
-        </w:rPr>
-      </w:pPr>
-      <w:r>
-        <w:rPr>
-          <w:b/>
-          <w:sz w:val="28"/>
-          <w:szCs w:val="28"/>
-          <w:u w:val="single"/>
-        </w:rPr>
-        <w:lastRenderedPageBreak/>
-        <w:t>Groups Working on ACA Related Data</w:t>
-      </w:r>
-      <w:r>
-        <w:rPr>
-          <w:b/>
-          <w:sz w:val="28"/>
-          <w:szCs w:val="28"/>
-          <w:u w:val="single"/>
-        </w:rPr>
         <w:t>:</w:t>
       </w:r>
     </w:p>
@@ -765,16 +1667,8 @@
         <w:spacing w:after="0"/>
       </w:pPr>
       <w:r>
-        <w:t>Sent a Data.World internal request for help with how to use data.world</w:t>
-      </w:r>
-      <w:r>
-        <w:t xml:space="preserve"> on 10/27 at 7:54 pm.</w:t>
-      </w:r>
-    </w:p>
-    <w:p>
-      <w:pPr>
-        <w:spacing w:after="0"/>
-      </w:pPr>
+        <w:t>Sent a Data.World internal request for help with how to use data.world on 10/27 at 7:54 pm.</w:t>
+      </w:r>
     </w:p>
     <w:p>
       <w:pPr>
@@ -786,39 +1680,29 @@
         <w:spacing w:after="0"/>
         <w:rPr>
           <w:b/>
-          <w:sz w:val="24"/>
-          <w:szCs w:val="24"/>
-        </w:rPr>
-      </w:pPr>
-      <w:r>
-        <w:rPr>
-          <w:b/>
-          <w:sz w:val="24"/>
-          <w:szCs w:val="24"/>
+        </w:rPr>
+      </w:pPr>
+      <w:r>
+        <w:rPr>
+          <w:b/>
         </w:rPr>
         <w:t>I have 5 spreadsheets of</w:t>
       </w:r>
       <w:r>
         <w:rPr>
           <w:b/>
-          <w:sz w:val="24"/>
-          <w:szCs w:val="24"/>
         </w:rPr>
         <w:t xml:space="preserve"> data from the gswider data</w:t>
       </w:r>
       <w:r>
         <w:rPr>
           <w:b/>
-          <w:sz w:val="24"/>
-          <w:szCs w:val="24"/>
         </w:rPr>
         <w:t>.world link below</w:t>
       </w:r>
       <w:r>
         <w:rPr>
           <w:b/>
-          <w:sz w:val="24"/>
-          <w:szCs w:val="24"/>
         </w:rPr>
         <w:t xml:space="preserve">.  </w:t>
       </w:r>
@@ -828,7 +1712,7 @@
         <w:spacing w:after="0"/>
         <w:ind w:left="360"/>
       </w:pPr>
-      <w:hyperlink r:id="rId13" w:history="1">
+      <w:hyperlink r:id="rId21" w:history="1">
         <w:r>
           <w:rPr>
             <w:rStyle w:val="Hyperlink"/>
@@ -839,12 +1723,6 @@
     </w:p>
     <w:p>
       <w:pPr>
-        <w:spacing w:after="0"/>
-        <w:ind w:left="360"/>
-      </w:pPr>
-    </w:p>
-    <w:p>
-      <w:pPr>
         <w:pStyle w:val="ListParagraph"/>
         <w:numPr>
           <w:ilvl w:val="0"/>
@@ -864,9 +1742,10 @@
     </w:p>
     <w:p>
       <w:pPr>
+        <w:spacing w:after="0"/>
         <w:ind w:left="360"/>
       </w:pPr>
-      <w:hyperlink r:id="rId14" w:history="1">
+      <w:hyperlink r:id="rId22" w:history="1">
         <w:r>
           <w:rPr>
             <w:rStyle w:val="Hyperlink"/>
@@ -905,7 +1784,7 @@
         <w:spacing w:after="0"/>
         <w:ind w:left="360"/>
       </w:pPr>
-      <w:hyperlink r:id="rId15" w:history="1">
+      <w:hyperlink r:id="rId23" w:history="1">
         <w:r>
           <w:rPr>
             <w:rStyle w:val="Hyperlink"/>
@@ -990,7 +1869,7 @@
       <w:pPr>
         <w:spacing w:after="0"/>
       </w:pPr>
-      <w:hyperlink r:id="rId16" w:history="1">
+      <w:hyperlink r:id="rId24" w:history="1">
         <w:r>
           <w:rPr>
             <w:rStyle w:val="Hyperlink"/>
@@ -1003,7 +1882,7 @@
       <w:pPr>
         <w:spacing w:after="0"/>
       </w:pPr>
-      <w:hyperlink r:id="rId17" w:history="1">
+      <w:hyperlink r:id="rId25" w:history="1">
         <w:r>
           <w:rPr>
             <w:rStyle w:val="Hyperlink"/>
@@ -1016,7 +1895,7 @@
       <w:pPr>
         <w:spacing w:after="0"/>
       </w:pPr>
-      <w:hyperlink r:id="rId18" w:history="1">
+      <w:hyperlink r:id="rId26" w:history="1">
         <w:r>
           <w:rPr>
             <w:rStyle w:val="Hyperlink"/>
@@ -1026,7 +1905,7 @@
       </w:hyperlink>
     </w:p>
     <w:p>
-      <w:hyperlink r:id="rId19" w:history="1">
+      <w:hyperlink r:id="rId27" w:history="1">
         <w:r>
           <w:rPr>
             <w:rStyle w:val="Hyperlink"/>
@@ -1036,7 +1915,7 @@
       </w:hyperlink>
     </w:p>
     <w:p>
-      <w:hyperlink r:id="rId20" w:history="1">
+      <w:hyperlink r:id="rId28" w:history="1">
         <w:r>
           <w:rPr>
             <w:rStyle w:val="Hyperlink"/>
@@ -1068,7 +1947,7 @@
       </w:r>
     </w:p>
     <w:p>
-      <w:hyperlink r:id="rId21" w:history="1">
+      <w:hyperlink r:id="rId29" w:history="1">
         <w:r>
           <w:rPr>
             <w:rStyle w:val="Hyperlink"/>
@@ -1095,7 +1974,7 @@
       <w:pPr>
         <w:spacing w:after="0"/>
       </w:pPr>
-      <w:hyperlink r:id="rId22" w:history="1">
+      <w:hyperlink r:id="rId30" w:history="1">
         <w:r>
           <w:rPr>
             <w:rStyle w:val="Hyperlink"/>
@@ -1105,7 +1984,7 @@
       </w:hyperlink>
     </w:p>
     <w:p>
-      <w:hyperlink r:id="rId23" w:history="1">
+      <w:hyperlink r:id="rId31" w:history="1">
         <w:r>
           <w:rPr>
             <w:rStyle w:val="Hyperlink"/>
@@ -1135,7 +2014,7 @@
       </w:r>
     </w:p>
     <w:p>
-      <w:hyperlink r:id="rId24" w:history="1">
+      <w:hyperlink r:id="rId32" w:history="1">
         <w:r>
           <w:rPr>
             <w:rStyle w:val="Hyperlink"/>
@@ -1172,7 +2051,7 @@
                     </pic:cNvPicPr>
                   </pic:nvPicPr>
                   <pic:blipFill>
-                    <a:blip r:embed="rId25"/>
+                    <a:blip r:embed="rId33"/>
                     <a:srcRect/>
                     <a:stretch>
                       <a:fillRect/>
@@ -1249,7 +2128,7 @@
       <w:pPr>
         <w:spacing w:after="0"/>
       </w:pPr>
-      <w:hyperlink r:id="rId26" w:history="1">
+      <w:hyperlink r:id="rId34" w:history="1">
         <w:r>
           <w:rPr>
             <w:rStyle w:val="Hyperlink"/>
@@ -1274,35 +2153,11 @@
         <w:rPr>
           <w:b/>
         </w:rPr>
-        <w:t>tdcj.state.tx.us  Death Row Information Texas Department of Criminal Justice.</w:t>
-      </w:r>
-    </w:p>
-    <w:p>
-      <w:hyperlink r:id="rId27" w:history="1">
-        <w:r>
-          <w:rPr>
-            <w:rStyle w:val="Hyperlink"/>
-          </w:rPr>
-          <w:t>http://www.tdcj.state.tx.us/death_row/dr_executed_offenders.html</w:t>
-        </w:r>
-      </w:hyperlink>
-    </w:p>
-    <w:p>
-      <w:pPr>
-        <w:spacing w:after="0"/>
-        <w:rPr>
-          <w:b/>
-        </w:rPr>
-      </w:pPr>
-      <w:r>
-        <w:rPr>
-          <w:b/>
-        </w:rPr>
         <w:t>awesome-public-datasets - A topic-centric list of high-quality open datasets in public domains</w:t>
       </w:r>
     </w:p>
     <w:p>
-      <w:hyperlink r:id="rId28" w:history="1">
+      <w:hyperlink r:id="rId35" w:history="1">
         <w:r>
           <w:rPr>
             <w:rStyle w:val="Hyperlink"/>
@@ -1351,7 +2206,7 @@
       <w:r>
         <w:t xml:space="preserve"> </w:t>
       </w:r>
-      <w:hyperlink r:id="rId29" w:history="1">
+      <w:hyperlink r:id="rId36" w:history="1">
         <w:r>
           <w:rPr>
             <w:rStyle w:val="Hyperlink"/>
@@ -1417,7 +2272,7 @@
       <w:r>
         <w:t>This step should be practiced before looking at the data. This is done to think broadly and not be constrained by what is available. In this step, we’ll create a laundry list of factors which we think could influence the prediction metrics. Read more about hypothesis generation </w:t>
       </w:r>
-      <w:hyperlink r:id="rId30" w:tgtFrame="_blank" w:history="1">
+      <w:hyperlink r:id="rId37" w:tgtFrame="_blank" w:history="1">
         <w:r>
           <w:rPr>
             <w:rStyle w:val="Hyperlink"/>
@@ -1570,7 +2425,6 @@
         <w:spacing w:after="0"/>
       </w:pPr>
       <w:r>
-        <w:lastRenderedPageBreak/>
         <w:t>Spouse Education</w:t>
       </w:r>
     </w:p>
@@ -1698,16 +2552,979 @@
         <w:spacing w:after="0"/>
         <w:rPr>
           <w:b/>
+          <w:sz w:val="36"/>
+          <w:szCs w:val="36"/>
+        </w:rPr>
+      </w:pPr>
+      <w:r>
+        <w:rPr>
+          <w:b/>
+          <w:sz w:val="36"/>
+          <w:szCs w:val="36"/>
+        </w:rPr>
+        <w:t xml:space="preserve">ACA - </w:t>
+      </w:r>
+      <w:r>
+        <w:rPr>
+          <w:b/>
+          <w:sz w:val="36"/>
+          <w:szCs w:val="36"/>
+        </w:rPr>
+        <w:t>Stor</w:t>
+      </w:r>
+      <w:r>
+        <w:rPr>
+          <w:b/>
+          <w:sz w:val="36"/>
+          <w:szCs w:val="36"/>
+        </w:rPr>
+        <w:t>ies</w:t>
+      </w:r>
+      <w:r>
+        <w:rPr>
+          <w:b/>
+          <w:sz w:val="36"/>
+          <w:szCs w:val="36"/>
+        </w:rPr>
+        <w:t xml:space="preserve"> to tell, </w:t>
+      </w:r>
+      <w:r>
+        <w:rPr>
+          <w:b/>
+          <w:sz w:val="36"/>
+          <w:szCs w:val="36"/>
+        </w:rPr>
+        <w:t>Questions</w:t>
+      </w:r>
+      <w:r>
+        <w:rPr>
+          <w:b/>
+          <w:sz w:val="36"/>
+          <w:szCs w:val="36"/>
+        </w:rPr>
+        <w:t xml:space="preserve"> to ask</w:t>
+      </w:r>
+      <w:r>
+        <w:rPr>
+          <w:b/>
+          <w:sz w:val="36"/>
+          <w:szCs w:val="36"/>
+        </w:rPr>
+        <w:t>, Relationships</w:t>
+      </w:r>
+      <w:r>
+        <w:rPr>
+          <w:b/>
+          <w:sz w:val="36"/>
+          <w:szCs w:val="36"/>
+        </w:rPr>
+        <w:t xml:space="preserve"> </w:t>
+      </w:r>
+      <w:r>
+        <w:rPr>
+          <w:b/>
+          <w:sz w:val="36"/>
+          <w:szCs w:val="36"/>
+        </w:rPr>
+        <w:t>to find</w:t>
+      </w:r>
+      <w:r>
+        <w:rPr>
+          <w:b/>
+          <w:sz w:val="36"/>
+          <w:szCs w:val="36"/>
+        </w:rPr>
+        <w:t>:</w:t>
+      </w:r>
+    </w:p>
+    <w:p>
+      <w:pPr>
+        <w:spacing w:after="0"/>
+      </w:pPr>
+      <w:r>
+        <w:t>I</w:t>
+      </w:r>
+      <w:r>
+        <w:t>n general, i</w:t>
+      </w:r>
+      <w:r>
+        <w:t>s there an impact of the ACA on</w:t>
+      </w:r>
+      <w:r>
+        <w:t xml:space="preserve"> uninsured, pre-existing condition,</w:t>
+      </w:r>
+      <w:r>
+        <w:t xml:space="preserve"> individual, group, Medicare, and Medicaid insured persons measured by percent uninsured, percent covered by Medicaid, premium costs,  percent covered and/or costs for</w:t>
+      </w:r>
+      <w:r>
+        <w:t xml:space="preserve"> urban versus rural populations?</w:t>
+      </w:r>
+    </w:p>
+    <w:p>
+      <w:pPr>
+        <w:spacing w:after="0"/>
+      </w:pPr>
+    </w:p>
+    <w:p>
+      <w:pPr>
+        <w:spacing w:after="0"/>
+        <w:rPr>
+          <w:b/>
+          <w:sz w:val="24"/>
+          <w:szCs w:val="24"/>
+        </w:rPr>
+      </w:pPr>
+      <w:r>
+        <w:rPr>
+          <w:b/>
+          <w:sz w:val="24"/>
+          <w:szCs w:val="24"/>
+        </w:rPr>
+        <w:t>Main Questions:</w:t>
+      </w:r>
+    </w:p>
+    <w:p>
+      <w:pPr>
+        <w:pStyle w:val="ListParagraph"/>
+        <w:numPr>
+          <w:ilvl w:val="0"/>
+          <w:numId w:val="17"/>
+        </w:numPr>
+        <w:spacing w:after="0"/>
+      </w:pPr>
+      <w:r>
+        <w:t xml:space="preserve">Are there </w:t>
+      </w:r>
+      <w:r>
+        <w:t xml:space="preserve">ACA related </w:t>
+      </w:r>
+      <w:r>
+        <w:t>d</w:t>
+      </w:r>
+      <w:r>
+        <w:t xml:space="preserve">ifferences based upon whether an ACA </w:t>
+      </w:r>
+      <w:r>
+        <w:t xml:space="preserve">website is state run, </w:t>
+      </w:r>
+      <w:r>
+        <w:t xml:space="preserve">or </w:t>
+      </w:r>
+      <w:r>
+        <w:t>Federally run</w:t>
+      </w:r>
+      <w:r>
+        <w:t xml:space="preserve"> (FFM or Federally Facilitated Marketplace)? </w:t>
+      </w:r>
+    </w:p>
+    <w:p>
+      <w:pPr>
+        <w:pStyle w:val="ListParagraph"/>
+        <w:numPr>
+          <w:ilvl w:val="0"/>
+          <w:numId w:val="17"/>
+        </w:numPr>
+        <w:spacing w:after="0"/>
+      </w:pPr>
+      <w:r>
+        <w:t>And</w:t>
+      </w:r>
+      <w:r>
+        <w:t xml:space="preserve"> in the Federally run sites, </w:t>
+      </w:r>
+      <w:r>
+        <w:t>are</w:t>
+      </w:r>
+      <w:r>
+        <w:t xml:space="preserve"> there difference</w:t>
+      </w:r>
+      <w:r>
+        <w:t>s in the key indicators</w:t>
+      </w:r>
+      <w:r>
+        <w:t xml:space="preserve"> in the states that expanded</w:t>
+      </w:r>
+      <w:r>
+        <w:t xml:space="preserve"> Medicaid and those that didn't?</w:t>
+      </w:r>
+      <w:r>
+        <w:t xml:space="preserve">  </w:t>
+      </w:r>
+    </w:p>
+    <w:p>
+      <w:pPr>
+        <w:pStyle w:val="ListParagraph"/>
+        <w:numPr>
+          <w:ilvl w:val="1"/>
+          <w:numId w:val="17"/>
+        </w:numPr>
+        <w:spacing w:after="0"/>
+      </w:pPr>
+      <w:r>
+        <w:t>D</w:t>
+      </w:r>
+      <w:r>
+        <w:t>id the state's willingness to partic</w:t>
+      </w:r>
+      <w:r>
+        <w:t>ipate in the ACA have an impact?</w:t>
+      </w:r>
+      <w:r>
+        <w:t xml:space="preserve">  </w:t>
+      </w:r>
+    </w:p>
+    <w:p>
+      <w:pPr>
+        <w:pStyle w:val="ListParagraph"/>
+        <w:numPr>
+          <w:ilvl w:val="1"/>
+          <w:numId w:val="17"/>
+        </w:numPr>
+        <w:spacing w:after="0"/>
+      </w:pPr>
+      <w:r>
+        <w:t>H</w:t>
+      </w:r>
+      <w:r>
+        <w:t xml:space="preserve">ow does politics overlay the results?  </w:t>
+      </w:r>
+    </w:p>
+    <w:p>
+      <w:pPr>
+        <w:pStyle w:val="ListParagraph"/>
+        <w:numPr>
+          <w:ilvl w:val="1"/>
+          <w:numId w:val="17"/>
+        </w:numPr>
+        <w:spacing w:after="0"/>
+      </w:pPr>
+      <w:r>
+        <w:t>How to measure this last</w:t>
+      </w:r>
+      <w:r>
+        <w:t xml:space="preserve"> two</w:t>
+      </w:r>
+      <w:r>
+        <w:t xml:space="preserve"> part</w:t>
+      </w:r>
+      <w:r>
+        <w:t>s</w:t>
+      </w:r>
+      <w:r>
+        <w:t>?</w:t>
+      </w:r>
+      <w:r>
+        <w:t xml:space="preserve">  Use key indicators.</w:t>
+      </w:r>
+    </w:p>
+    <w:p>
+      <w:pPr>
+        <w:spacing w:after="0"/>
+      </w:pPr>
+    </w:p>
+    <w:p>
+      <w:pPr>
+        <w:spacing w:after="0"/>
+      </w:pPr>
+      <w:r>
+        <w:t xml:space="preserve">Not all </w:t>
+      </w:r>
+      <w:r>
+        <w:t>questions need to be considered, if I end up with too much or can't find data to support research.</w:t>
+      </w:r>
+      <w:r>
+        <w:t xml:space="preserve"> </w:t>
+      </w:r>
+    </w:p>
+    <w:p>
+      <w:pPr>
+        <w:pStyle w:val="ListParagraph"/>
+        <w:numPr>
+          <w:ilvl w:val="0"/>
+          <w:numId w:val="18"/>
+        </w:numPr>
+        <w:spacing w:after="0"/>
+      </w:pPr>
+      <w:r>
+        <w:t xml:space="preserve">Do I need to get into hypothesis testing, Z-value (also P and T) calculation?  </w:t>
+      </w:r>
+    </w:p>
+    <w:p>
+      <w:pPr>
+        <w:pStyle w:val="ListParagraph"/>
+        <w:numPr>
+          <w:ilvl w:val="0"/>
+          <w:numId w:val="18"/>
+        </w:numPr>
+        <w:spacing w:after="0"/>
+      </w:pPr>
+      <w:r>
+        <w:t xml:space="preserve">How statistical do I need to get?  </w:t>
+      </w:r>
+    </w:p>
+    <w:p>
+      <w:pPr>
+        <w:pStyle w:val="ListParagraph"/>
+        <w:numPr>
+          <w:ilvl w:val="0"/>
+          <w:numId w:val="18"/>
+        </w:numPr>
+        <w:spacing w:after="0"/>
+      </w:pPr>
+      <w:r>
+        <w:t>Am I trying to discover relationships for now?</w:t>
+      </w:r>
+    </w:p>
+    <w:p>
+      <w:pPr>
+        <w:spacing w:after="0"/>
+      </w:pPr>
+    </w:p>
+    <w:p>
+      <w:pPr>
+        <w:spacing w:after="0"/>
+        <w:rPr>
+          <w:b/>
+          <w:sz w:val="24"/>
+          <w:szCs w:val="24"/>
+        </w:rPr>
+      </w:pPr>
+      <w:r>
+        <w:rPr>
+          <w:b/>
+          <w:sz w:val="24"/>
+          <w:szCs w:val="24"/>
+        </w:rPr>
+        <w:t>K</w:t>
+      </w:r>
+      <w:r>
+        <w:rPr>
+          <w:b/>
+          <w:sz w:val="24"/>
+          <w:szCs w:val="24"/>
+        </w:rPr>
+        <w:t>ey indicators - % uninsured, % per-existing conditions, % individual market, % group market</w:t>
+      </w:r>
+      <w:r>
+        <w:rPr>
+          <w:b/>
+          <w:sz w:val="24"/>
+          <w:szCs w:val="24"/>
+        </w:rPr>
+        <w:t>.</w:t>
+      </w:r>
+    </w:p>
+    <w:p>
+      <w:pPr>
+        <w:spacing w:after="0"/>
+        <w:ind w:left="360"/>
+        <w:rPr>
+          <w:b/>
+          <w:sz w:val="24"/>
+          <w:szCs w:val="24"/>
+        </w:rPr>
+      </w:pPr>
+    </w:p>
+    <w:p>
+      <w:pPr>
+        <w:spacing w:after="0"/>
+        <w:ind w:left="360"/>
+        <w:rPr>
+          <w:b/>
+          <w:sz w:val="24"/>
+          <w:szCs w:val="24"/>
+        </w:rPr>
+      </w:pPr>
+      <w:r>
+        <w:rPr>
+          <w:b/>
+          <w:sz w:val="24"/>
+          <w:szCs w:val="24"/>
+        </w:rPr>
+        <w:t>Breakdown Questions:</w:t>
+      </w:r>
+    </w:p>
+    <w:p>
+      <w:pPr>
+        <w:pStyle w:val="ListParagraph"/>
+        <w:numPr>
+          <w:ilvl w:val="0"/>
+          <w:numId w:val="12"/>
+        </w:numPr>
+        <w:spacing w:after="0"/>
+      </w:pPr>
+      <w:r>
+        <w:t xml:space="preserve">Did </w:t>
+      </w:r>
+      <w:r>
+        <w:t>whether a state set up their own ACA or used a federally managed website affect the key indicators?</w:t>
+      </w:r>
+    </w:p>
+    <w:p>
+      <w:pPr>
+        <w:pStyle w:val="ListParagraph"/>
+        <w:numPr>
+          <w:ilvl w:val="1"/>
+          <w:numId w:val="12"/>
+        </w:numPr>
+        <w:spacing w:after="0"/>
+      </w:pPr>
+      <w:r>
+        <w:t>State managed sites:</w:t>
+      </w:r>
+    </w:p>
+    <w:p>
+      <w:pPr>
+        <w:pStyle w:val="ListParagraph"/>
+        <w:numPr>
+          <w:ilvl w:val="2"/>
+          <w:numId w:val="12"/>
+        </w:numPr>
+        <w:spacing w:after="0"/>
+      </w:pPr>
+      <w:r>
+        <w:t>What differences are there between states with their own websites and those that were federally managed  if all the members expanded Medicaid?</w:t>
+      </w:r>
+    </w:p>
+    <w:p>
+      <w:pPr>
+        <w:pStyle w:val="ListParagraph"/>
+        <w:numPr>
+          <w:ilvl w:val="1"/>
+          <w:numId w:val="12"/>
+        </w:numPr>
+        <w:spacing w:after="0"/>
+      </w:pPr>
+      <w:r>
+        <w:t>Federally managed sites:</w:t>
+      </w:r>
+    </w:p>
+    <w:p>
+      <w:pPr>
+        <w:pStyle w:val="ListParagraph"/>
+        <w:numPr>
+          <w:ilvl w:val="2"/>
+          <w:numId w:val="12"/>
+        </w:numPr>
+        <w:spacing w:after="0"/>
+      </w:pPr>
+      <w:r>
+        <w:t>Which of these states also expanded Medicaid?</w:t>
+      </w:r>
+    </w:p>
+    <w:p>
+      <w:pPr>
+        <w:pStyle w:val="ListParagraph"/>
+        <w:numPr>
+          <w:ilvl w:val="2"/>
+          <w:numId w:val="12"/>
+        </w:numPr>
+        <w:spacing w:after="0"/>
+      </w:pPr>
+      <w:r>
+        <w:t>Which had republican governors?  State legislatures?</w:t>
+      </w:r>
+    </w:p>
+    <w:p>
+      <w:pPr>
+        <w:pStyle w:val="ListParagraph"/>
+        <w:numPr>
+          <w:ilvl w:val="2"/>
+          <w:numId w:val="12"/>
+        </w:numPr>
+        <w:spacing w:after="0"/>
+      </w:pPr>
+      <w:r>
+        <w:t>Which states Attorneys Generals sued the federal government?</w:t>
+      </w:r>
+    </w:p>
+    <w:p>
+      <w:pPr>
+        <w:pStyle w:val="ListParagraph"/>
+        <w:numPr>
+          <w:ilvl w:val="2"/>
+          <w:numId w:val="12"/>
+        </w:numPr>
+        <w:spacing w:after="0"/>
+      </w:pPr>
+      <w:r>
+        <w:t>FFM Fact Sheet:</w:t>
+      </w:r>
+    </w:p>
+    <w:p>
+      <w:pPr>
+        <w:spacing w:after="0"/>
+        <w:ind w:left="2160"/>
+      </w:pPr>
+      <w:hyperlink r:id="rId38" w:history="1">
+        <w:r>
+          <w:rPr>
+            <w:rStyle w:val="Hyperlink"/>
+          </w:rPr>
+          <w:t>https://www.cms.gov/CCIIO/Resources/Fact-Sheets-and-FAQs/ffe.html</w:t>
+        </w:r>
+      </w:hyperlink>
+    </w:p>
+    <w:p>
+      <w:pPr>
+        <w:pStyle w:val="ListParagraph"/>
+        <w:numPr>
+          <w:ilvl w:val="0"/>
+          <w:numId w:val="11"/>
+        </w:numPr>
+        <w:spacing w:after="0"/>
+      </w:pPr>
+      <w:r>
+        <w:t>Is it possible to find out how many pre-existing condition persons got coverage and if they had coverage whether it was more affordable with the ACA tax credits?</w:t>
+      </w:r>
+    </w:p>
+    <w:p>
+      <w:pPr>
+        <w:pStyle w:val="ListParagraph"/>
+        <w:numPr>
+          <w:ilvl w:val="1"/>
+          <w:numId w:val="11"/>
+        </w:numPr>
+        <w:spacing w:after="0"/>
+      </w:pPr>
+      <w:r>
+        <w:t>Are there data sets that can tell me about the impact of the ACA on persons with pre-existing conditions?</w:t>
+      </w:r>
+    </w:p>
+    <w:p>
+      <w:pPr>
+        <w:pStyle w:val="ListParagraph"/>
+        <w:numPr>
+          <w:ilvl w:val="0"/>
+          <w:numId w:val="11"/>
+        </w:numPr>
+        <w:spacing w:after="0"/>
+      </w:pPr>
+      <w:r>
+        <w:lastRenderedPageBreak/>
+        <w:t xml:space="preserve">With the states that didn't expand Medicaid, were there any differences in uninsured rates, persons with pre-existing conditions being covered, or did insurance costs go up or down?  </w:t>
+      </w:r>
+    </w:p>
+    <w:p>
+      <w:pPr>
+        <w:pStyle w:val="ListParagraph"/>
+        <w:numPr>
+          <w:ilvl w:val="1"/>
+          <w:numId w:val="11"/>
+        </w:numPr>
+        <w:spacing w:after="0"/>
+      </w:pPr>
+      <w:r>
+        <w:t xml:space="preserve">Of this </w:t>
+      </w:r>
+      <w:r>
+        <w:t>group of states</w:t>
+      </w:r>
+      <w:r>
+        <w:t xml:space="preserve"> did any create and operate their own website?</w:t>
+      </w:r>
+    </w:p>
+    <w:p>
+      <w:pPr>
+        <w:pStyle w:val="ListParagraph"/>
+        <w:numPr>
+          <w:ilvl w:val="1"/>
+          <w:numId w:val="11"/>
+        </w:numPr>
+        <w:spacing w:after="0"/>
+      </w:pPr>
+      <w:r>
+        <w:t>Did whether a state expanded Medicaid or not affect the key indicators?</w:t>
+      </w:r>
+    </w:p>
+    <w:p>
+      <w:pPr>
+        <w:pStyle w:val="ListParagraph"/>
+        <w:numPr>
+          <w:ilvl w:val="0"/>
+          <w:numId w:val="11"/>
+        </w:numPr>
+        <w:spacing w:after="0"/>
+      </w:pPr>
+      <w:r>
+        <w:t>Can I look at the urban and rural impact of the ACA on the key indicators?  Is there data at Census.gov?</w:t>
+      </w:r>
+    </w:p>
+    <w:p>
+      <w:pPr>
+        <w:pStyle w:val="ListParagraph"/>
+        <w:numPr>
+          <w:ilvl w:val="1"/>
+          <w:numId w:val="11"/>
+        </w:numPr>
+        <w:spacing w:after="0"/>
+      </w:pPr>
+      <w:r>
+        <w:t>Did a state's mix of rural or urban population affect the key indicators?</w:t>
+      </w:r>
+    </w:p>
+    <w:p>
+      <w:pPr>
+        <w:pStyle w:val="ListParagraph"/>
+        <w:numPr>
+          <w:ilvl w:val="0"/>
+          <w:numId w:val="11"/>
+        </w:numPr>
+        <w:spacing w:after="0"/>
+      </w:pPr>
+      <w:r>
+        <w:t>Did a state's per capita income affect the key indicators?</w:t>
+      </w:r>
+    </w:p>
+    <w:p>
+      <w:pPr>
+        <w:pStyle w:val="ListParagraph"/>
+        <w:numPr>
+          <w:ilvl w:val="0"/>
+          <w:numId w:val="11"/>
+        </w:numPr>
+        <w:spacing w:after="0"/>
+      </w:pPr>
+      <w:r>
+        <w:t>Political:</w:t>
+      </w:r>
+    </w:p>
+    <w:p>
+      <w:pPr>
+        <w:pStyle w:val="ListParagraph"/>
+        <w:numPr>
+          <w:ilvl w:val="1"/>
+          <w:numId w:val="11"/>
+        </w:numPr>
+        <w:spacing w:after="0"/>
+      </w:pPr>
+      <w:r>
+        <w:t>What was the political party of the Governor and state assembly/senate of each state?</w:t>
+      </w:r>
+    </w:p>
+    <w:p>
+      <w:pPr>
+        <w:pStyle w:val="ListParagraph"/>
+        <w:numPr>
+          <w:ilvl w:val="1"/>
+          <w:numId w:val="11"/>
+        </w:numPr>
+        <w:spacing w:after="0"/>
+      </w:pPr>
+      <w:r>
+        <w:t>What was the political party of the Governor and state assemble/senate of the states the expanded Medicaid and those that didn't?</w:t>
+      </w:r>
+    </w:p>
+    <w:p>
+      <w:pPr>
+        <w:pStyle w:val="ListParagraph"/>
+        <w:numPr>
+          <w:ilvl w:val="1"/>
+          <w:numId w:val="11"/>
+        </w:numPr>
+        <w:spacing w:after="0"/>
+      </w:pPr>
+      <w:r>
+        <w:t>Is it possible that politics affected the key indicators?</w:t>
+      </w:r>
+      <w:r>
+        <w:t xml:space="preserve"> </w:t>
+      </w:r>
+      <w:r>
+        <w:t>Did a state's mix of rural or urban population affect the key indicators?</w:t>
+      </w:r>
+    </w:p>
+    <w:p>
+      <w:pPr>
+        <w:pStyle w:val="ListParagraph"/>
+        <w:numPr>
+          <w:ilvl w:val="0"/>
+          <w:numId w:val="11"/>
+        </w:numPr>
+        <w:spacing w:after="0"/>
+      </w:pPr>
+      <w:r>
+        <w:t>Are there data sets on the ACA impact on emergency room usage?</w:t>
+      </w:r>
+    </w:p>
+    <w:p>
+      <w:pPr>
+        <w:spacing w:after="0"/>
+      </w:pPr>
+    </w:p>
+    <w:p>
+      <w:pPr>
+        <w:spacing w:after="0"/>
+        <w:rPr>
+          <w:b/>
           <w:sz w:val="28"/>
           <w:szCs w:val="28"/>
         </w:rPr>
       </w:pPr>
-      <w:r>
+    </w:p>
+    <w:p>
+      <w:pPr>
+        <w:spacing w:after="0"/>
         <w:rPr>
           <w:b/>
           <w:sz w:val="28"/>
           <w:szCs w:val="28"/>
         </w:rPr>
+      </w:pPr>
+    </w:p>
+    <w:p>
+      <w:pPr>
+        <w:spacing w:after="0"/>
+        <w:rPr>
+          <w:b/>
+          <w:sz w:val="28"/>
+          <w:szCs w:val="28"/>
+        </w:rPr>
+      </w:pPr>
+    </w:p>
+    <w:p>
+      <w:pPr>
+        <w:spacing w:after="0"/>
+        <w:rPr>
+          <w:b/>
+          <w:sz w:val="28"/>
+          <w:szCs w:val="28"/>
+          <w:u w:val="single"/>
+        </w:rPr>
+      </w:pPr>
+      <w:r>
+        <w:rPr>
+          <w:b/>
+          <w:sz w:val="28"/>
+          <w:szCs w:val="28"/>
+          <w:u w:val="single"/>
+        </w:rPr>
+        <w:t xml:space="preserve">Project </w:t>
+      </w:r>
+      <w:r>
+        <w:rPr>
+          <w:b/>
+          <w:sz w:val="28"/>
+          <w:szCs w:val="28"/>
+          <w:u w:val="single"/>
+        </w:rPr>
+        <w:t>Tools:</w:t>
+      </w:r>
+    </w:p>
+    <w:p>
+      <w:pPr>
+        <w:spacing w:after="0"/>
+        <w:rPr>
+          <w:b/>
+          <w:sz w:val="24"/>
+          <w:szCs w:val="24"/>
+        </w:rPr>
+      </w:pPr>
+      <w:r>
+        <w:rPr>
+          <w:b/>
+          <w:sz w:val="24"/>
+          <w:szCs w:val="24"/>
+        </w:rPr>
+        <w:t>Database: sqlite or postgres</w:t>
+      </w:r>
+      <w:r>
+        <w:rPr>
+          <w:b/>
+          <w:sz w:val="24"/>
+          <w:szCs w:val="24"/>
+        </w:rPr>
+        <w:t xml:space="preserve"> or a combo</w:t>
+      </w:r>
+      <w:r>
+        <w:rPr>
+          <w:b/>
+          <w:sz w:val="24"/>
+          <w:szCs w:val="24"/>
+        </w:rPr>
+        <w:t>?</w:t>
+      </w:r>
+    </w:p>
+    <w:p>
+      <w:pPr>
+        <w:spacing w:after="0"/>
+      </w:pPr>
+      <w:hyperlink r:id="rId39" w:history="1">
+        <w:r>
+          <w:rPr>
+            <w:rStyle w:val="Hyperlink"/>
+          </w:rPr>
+          <w:t>https://sqlite.org/whentouse.html</w:t>
+        </w:r>
+      </w:hyperlink>
+    </w:p>
+    <w:p>
+      <w:pPr>
+        <w:spacing w:after="0"/>
+      </w:pPr>
+      <w:hyperlink r:id="rId40" w:history="1">
+        <w:r>
+          <w:rPr>
+            <w:rStyle w:val="Hyperlink"/>
+          </w:rPr>
+          <w:t>https://sqlite.org</w:t>
+        </w:r>
+      </w:hyperlink>
+    </w:p>
+    <w:p>
+      <w:pPr>
+        <w:spacing w:after="0"/>
+      </w:pPr>
+    </w:p>
+    <w:p>
+      <w:pPr>
+        <w:spacing w:after="0"/>
+        <w:rPr>
+          <w:b/>
+          <w:sz w:val="24"/>
+          <w:szCs w:val="24"/>
+        </w:rPr>
+      </w:pPr>
+      <w:r>
+        <w:rPr>
+          <w:b/>
+          <w:sz w:val="24"/>
+          <w:szCs w:val="24"/>
+        </w:rPr>
+        <w:t>Charting:</w:t>
+      </w:r>
+    </w:p>
+    <w:p>
+      <w:pPr>
+        <w:spacing w:after="0"/>
+        <w:rPr>
+          <w:b/>
+        </w:rPr>
+      </w:pPr>
+      <w:r>
+        <w:t>URL with some good state charts:</w:t>
+      </w:r>
+    </w:p>
+    <w:p>
+      <w:pPr>
+        <w:spacing w:after="0"/>
+      </w:pPr>
+      <w:hyperlink r:id="rId41" w:history="1">
+        <w:r>
+          <w:rPr>
+            <w:rStyle w:val="Hyperlink"/>
+          </w:rPr>
+          <w:t>http://www.vizwiz.com/2013/01/alberto-cairo-three-steps-to-become.html</w:t>
+        </w:r>
+      </w:hyperlink>
+    </w:p>
+    <w:p>
+      <w:pPr>
+        <w:spacing w:after="0"/>
+        <w:rPr>
+          <w:b/>
+        </w:rPr>
+      </w:pPr>
+    </w:p>
+    <w:p>
+      <w:pPr>
+        <w:spacing w:after="0"/>
+        <w:rPr>
+          <w:b/>
+          <w:sz w:val="24"/>
+          <w:szCs w:val="24"/>
+        </w:rPr>
+      </w:pPr>
+      <w:r>
+        <w:rPr>
+          <w:b/>
+          <w:sz w:val="24"/>
+          <w:szCs w:val="24"/>
+        </w:rPr>
+        <w:t>Map of US Congressional districts D3</w:t>
+      </w:r>
+    </w:p>
+    <w:p>
+      <w:pPr>
+        <w:spacing w:after="0"/>
+      </w:pPr>
+      <w:hyperlink r:id="rId42" w:history="1">
+        <w:r>
+          <w:rPr>
+            <w:rStyle w:val="Hyperlink"/>
+          </w:rPr>
+          <w:t>https://bl.</w:t>
+        </w:r>
+        <w:r>
+          <w:rPr>
+            <w:rStyle w:val="Hyperlink"/>
+          </w:rPr>
+          <w:t>o</w:t>
+        </w:r>
+        <w:r>
+          <w:rPr>
+            <w:rStyle w:val="Hyperlink"/>
+          </w:rPr>
+          <w:t>cks.org/mbostock/4657115</w:t>
+        </w:r>
+      </w:hyperlink>
+    </w:p>
+    <w:p>
+      <w:pPr>
+        <w:spacing w:after="0"/>
+      </w:pPr>
+    </w:p>
+    <w:p>
+      <w:pPr>
+        <w:spacing w:after="0"/>
+        <w:rPr>
+          <w:b/>
+          <w:sz w:val="24"/>
+          <w:szCs w:val="24"/>
+        </w:rPr>
+      </w:pPr>
+      <w:r>
+        <w:rPr>
+          <w:b/>
+          <w:sz w:val="24"/>
+          <w:szCs w:val="24"/>
+        </w:rPr>
+        <w:t>Census Map Link:</w:t>
+      </w:r>
+    </w:p>
+    <w:p>
+      <w:pPr>
+        <w:spacing w:after="0"/>
+      </w:pPr>
+      <w:hyperlink r:id="rId43" w:history="1">
+        <w:r>
+          <w:rPr>
+            <w:rStyle w:val="Hyperlink"/>
+          </w:rPr>
+          <w:t>https://www.census.gov/geo/maps-data/data/cbf/cbf_state.html</w:t>
+        </w:r>
+      </w:hyperlink>
+    </w:p>
+    <w:p>
+      <w:pPr>
+        <w:spacing w:after="0"/>
+      </w:pPr>
+    </w:p>
+    <w:p>
+      <w:pPr>
+        <w:spacing w:after="0"/>
+        <w:rPr>
+          <w:b/>
+          <w:sz w:val="28"/>
+          <w:szCs w:val="28"/>
+        </w:rPr>
+      </w:pPr>
+      <w:r>
+        <w:rPr>
+          <w:b/>
+          <w:sz w:val="28"/>
+          <w:szCs w:val="28"/>
+        </w:rPr>
         <w:t>D3 3d plots site:</w:t>
       </w:r>
     </w:p>
@@ -1715,7 +3532,7 @@
       <w:pPr>
         <w:spacing w:after="0"/>
       </w:pPr>
-      <w:hyperlink r:id="rId31" w:history="1">
+      <w:hyperlink r:id="rId44" w:history="1">
         <w:r>
           <w:rPr>
             <w:rStyle w:val="Hyperlink"/>
@@ -1729,904 +3546,9 @@
         <w:spacing w:after="0"/>
       </w:pPr>
     </w:p>
-    <w:p>
-      <w:pPr>
-        <w:spacing w:after="0"/>
-        <w:rPr>
-          <w:b/>
-          <w:sz w:val="28"/>
-          <w:szCs w:val="28"/>
-        </w:rPr>
-      </w:pPr>
-      <w:r>
-        <w:rPr>
-          <w:b/>
-          <w:sz w:val="28"/>
-          <w:szCs w:val="28"/>
-        </w:rPr>
-        <w:t xml:space="preserve">Story to tell, </w:t>
-      </w:r>
-      <w:r>
-        <w:rPr>
-          <w:b/>
-          <w:sz w:val="28"/>
-          <w:szCs w:val="28"/>
-        </w:rPr>
-        <w:t>Questions</w:t>
-      </w:r>
-      <w:r>
-        <w:rPr>
-          <w:b/>
-          <w:sz w:val="28"/>
-          <w:szCs w:val="28"/>
-        </w:rPr>
-        <w:t xml:space="preserve"> to ask</w:t>
-      </w:r>
-      <w:r>
-        <w:rPr>
-          <w:b/>
-          <w:sz w:val="28"/>
-          <w:szCs w:val="28"/>
-        </w:rPr>
-        <w:t xml:space="preserve">, </w:t>
-      </w:r>
-      <w:r>
-        <w:rPr>
-          <w:b/>
-          <w:sz w:val="28"/>
-          <w:szCs w:val="28"/>
-        </w:rPr>
-        <w:t>Relationships</w:t>
-      </w:r>
-      <w:r>
-        <w:rPr>
-          <w:b/>
-          <w:sz w:val="28"/>
-          <w:szCs w:val="28"/>
-        </w:rPr>
-        <w:t xml:space="preserve"> found</w:t>
-      </w:r>
-      <w:r>
-        <w:rPr>
-          <w:b/>
-          <w:sz w:val="28"/>
-          <w:szCs w:val="28"/>
-        </w:rPr>
-        <w:t>:</w:t>
-      </w:r>
-    </w:p>
-    <w:p>
-      <w:pPr>
-        <w:spacing w:after="0"/>
-      </w:pPr>
-      <w:r>
-        <w:t>I</w:t>
-      </w:r>
-      <w:r>
-        <w:t>n general, i</w:t>
-      </w:r>
-      <w:r>
-        <w:t>s there an impact of the ACA on</w:t>
-      </w:r>
-      <w:r>
-        <w:t xml:space="preserve"> uninsured, pre-existing condition,</w:t>
-      </w:r>
-      <w:r>
-        <w:t xml:space="preserve"> individual, group, Medicare, and Medicaid insured persons measured by percent uninsured, percent covered by Medicaid, premium costs,  percent covered and/or costs for</w:t>
-      </w:r>
-      <w:r>
-        <w:t xml:space="preserve"> urban versus rural populations?</w:t>
-      </w:r>
-    </w:p>
-    <w:p>
-      <w:pPr>
-        <w:spacing w:after="0"/>
-      </w:pPr>
-    </w:p>
-    <w:p>
-      <w:pPr>
-        <w:spacing w:after="0"/>
-        <w:rPr>
-          <w:b/>
-          <w:sz w:val="24"/>
-          <w:szCs w:val="24"/>
-        </w:rPr>
-      </w:pPr>
-      <w:r>
-        <w:rPr>
-          <w:b/>
-          <w:sz w:val="24"/>
-          <w:szCs w:val="24"/>
-        </w:rPr>
-        <w:t>Main Questions:</w:t>
-      </w:r>
-    </w:p>
-    <w:p>
-      <w:pPr>
-        <w:pStyle w:val="ListParagraph"/>
-        <w:numPr>
-          <w:ilvl w:val="0"/>
-          <w:numId w:val="17"/>
-        </w:numPr>
-        <w:spacing w:after="0"/>
-      </w:pPr>
-      <w:r>
-        <w:t xml:space="preserve">Are there </w:t>
-      </w:r>
-      <w:r>
-        <w:t xml:space="preserve">ACA related </w:t>
-      </w:r>
-      <w:r>
-        <w:t>d</w:t>
-      </w:r>
-      <w:r>
-        <w:t xml:space="preserve">ifferences based upon whether an ACA </w:t>
-      </w:r>
-      <w:r>
-        <w:t xml:space="preserve">website is state run, </w:t>
-      </w:r>
-      <w:r>
-        <w:t xml:space="preserve">or </w:t>
-      </w:r>
-      <w:r>
-        <w:t>Federally run</w:t>
-      </w:r>
-      <w:r>
-        <w:t xml:space="preserve"> (FFM or Federally Facilitated Marketplace)? </w:t>
-      </w:r>
-    </w:p>
-    <w:p>
-      <w:pPr>
-        <w:pStyle w:val="ListParagraph"/>
-        <w:numPr>
-          <w:ilvl w:val="0"/>
-          <w:numId w:val="17"/>
-        </w:numPr>
-        <w:spacing w:after="0"/>
-      </w:pPr>
-      <w:r>
-        <w:t>And</w:t>
-      </w:r>
-      <w:r>
-        <w:t xml:space="preserve"> in the Federally run sites, </w:t>
-      </w:r>
-      <w:r>
-        <w:t>are</w:t>
-      </w:r>
-      <w:r>
-        <w:t xml:space="preserve"> there difference</w:t>
-      </w:r>
-      <w:r>
-        <w:t>s in the key indicators</w:t>
-      </w:r>
-      <w:r>
-        <w:t xml:space="preserve"> in the states that expanded</w:t>
-      </w:r>
-      <w:r>
-        <w:t xml:space="preserve"> Medicaid and those that didn't?</w:t>
-      </w:r>
-      <w:r>
-        <w:t xml:space="preserve">  </w:t>
-      </w:r>
-    </w:p>
-    <w:p>
-      <w:pPr>
-        <w:pStyle w:val="ListParagraph"/>
-        <w:numPr>
-          <w:ilvl w:val="1"/>
-          <w:numId w:val="17"/>
-        </w:numPr>
-        <w:spacing w:after="0"/>
-      </w:pPr>
-      <w:r>
-        <w:t>D</w:t>
-      </w:r>
-      <w:r>
-        <w:t>id the state's willingness to partic</w:t>
-      </w:r>
-      <w:r>
-        <w:t>ipate in the ACA have an impact?</w:t>
-      </w:r>
-      <w:r>
-        <w:t xml:space="preserve">  </w:t>
-      </w:r>
-    </w:p>
-    <w:p>
-      <w:pPr>
-        <w:pStyle w:val="ListParagraph"/>
-        <w:numPr>
-          <w:ilvl w:val="1"/>
-          <w:numId w:val="17"/>
-        </w:numPr>
-        <w:spacing w:after="0"/>
-      </w:pPr>
-      <w:r>
-        <w:t>H</w:t>
-      </w:r>
-      <w:r>
-        <w:t xml:space="preserve">ow does politics overlay the results?  </w:t>
-      </w:r>
-    </w:p>
-    <w:p>
-      <w:pPr>
-        <w:pStyle w:val="ListParagraph"/>
-        <w:numPr>
-          <w:ilvl w:val="1"/>
-          <w:numId w:val="17"/>
-        </w:numPr>
-        <w:spacing w:after="0"/>
-      </w:pPr>
-      <w:r>
-        <w:t>How to measure this last</w:t>
-      </w:r>
-      <w:r>
-        <w:t xml:space="preserve"> two</w:t>
-      </w:r>
-      <w:r>
-        <w:t xml:space="preserve"> part</w:t>
-      </w:r>
-      <w:r>
-        <w:t>s</w:t>
-      </w:r>
-      <w:r>
-        <w:t>?</w:t>
-      </w:r>
-      <w:r>
-        <w:t xml:space="preserve">  Use key indicators.</w:t>
-      </w:r>
-    </w:p>
-    <w:p>
-      <w:pPr>
-        <w:spacing w:after="0"/>
-      </w:pPr>
-    </w:p>
-    <w:p>
-      <w:pPr>
-        <w:spacing w:after="0"/>
-      </w:pPr>
-      <w:r>
-        <w:t xml:space="preserve">Not all </w:t>
-      </w:r>
-      <w:r>
-        <w:t>questions need to be considered, if I end up with too much or can't find data to support research.</w:t>
-      </w:r>
-      <w:r>
-        <w:t xml:space="preserve"> </w:t>
-      </w:r>
-    </w:p>
-    <w:p>
-      <w:pPr>
-        <w:pStyle w:val="ListParagraph"/>
-        <w:numPr>
-          <w:ilvl w:val="0"/>
-          <w:numId w:val="18"/>
-        </w:numPr>
-        <w:spacing w:after="0"/>
-      </w:pPr>
-      <w:r>
-        <w:t xml:space="preserve">Do I need to get into hypothesis testing, Z-value (also P and T) calculation?  </w:t>
-      </w:r>
-    </w:p>
-    <w:p>
-      <w:pPr>
-        <w:pStyle w:val="ListParagraph"/>
-        <w:numPr>
-          <w:ilvl w:val="0"/>
-          <w:numId w:val="18"/>
-        </w:numPr>
-        <w:spacing w:after="0"/>
-      </w:pPr>
-      <w:r>
-        <w:t xml:space="preserve">How statistical do I need to get?  </w:t>
-      </w:r>
-    </w:p>
-    <w:p>
-      <w:pPr>
-        <w:pStyle w:val="ListParagraph"/>
-        <w:numPr>
-          <w:ilvl w:val="0"/>
-          <w:numId w:val="18"/>
-        </w:numPr>
-        <w:spacing w:after="0"/>
-      </w:pPr>
-      <w:r>
-        <w:t>Am I trying to discover relationships for now?</w:t>
-      </w:r>
-    </w:p>
-    <w:p>
-      <w:pPr>
-        <w:spacing w:after="0"/>
-      </w:pPr>
-    </w:p>
-    <w:p>
-      <w:pPr>
-        <w:spacing w:after="0"/>
-        <w:rPr>
-          <w:b/>
-          <w:sz w:val="24"/>
-          <w:szCs w:val="24"/>
-        </w:rPr>
-      </w:pPr>
-      <w:r>
-        <w:rPr>
-          <w:b/>
-          <w:sz w:val="24"/>
-          <w:szCs w:val="24"/>
-        </w:rPr>
-        <w:t>K</w:t>
-      </w:r>
-      <w:r>
-        <w:rPr>
-          <w:b/>
-          <w:sz w:val="24"/>
-          <w:szCs w:val="24"/>
-        </w:rPr>
-        <w:t>ey indicators - % uninsured, % per-existing conditions, % individual market, % group market</w:t>
-      </w:r>
-      <w:r>
-        <w:rPr>
-          <w:b/>
-          <w:sz w:val="24"/>
-          <w:szCs w:val="24"/>
-        </w:rPr>
-        <w:t>.</w:t>
-      </w:r>
-    </w:p>
-    <w:p>
-      <w:pPr>
-        <w:spacing w:after="0"/>
-        <w:ind w:left="360"/>
-        <w:rPr>
-          <w:b/>
-          <w:sz w:val="24"/>
-          <w:szCs w:val="24"/>
-        </w:rPr>
-      </w:pPr>
-    </w:p>
-    <w:p>
-      <w:pPr>
-        <w:spacing w:after="0"/>
-        <w:ind w:left="360"/>
-        <w:rPr>
-          <w:b/>
-          <w:sz w:val="24"/>
-          <w:szCs w:val="24"/>
-        </w:rPr>
-      </w:pPr>
-      <w:r>
-        <w:rPr>
-          <w:b/>
-          <w:sz w:val="24"/>
-          <w:szCs w:val="24"/>
-        </w:rPr>
-        <w:lastRenderedPageBreak/>
-        <w:t>Breakdown Questions:</w:t>
-      </w:r>
-    </w:p>
-    <w:p>
-      <w:pPr>
-        <w:pStyle w:val="ListParagraph"/>
-        <w:numPr>
-          <w:ilvl w:val="0"/>
-          <w:numId w:val="12"/>
-        </w:numPr>
-        <w:spacing w:after="0"/>
-      </w:pPr>
-      <w:r>
-        <w:t xml:space="preserve">Did </w:t>
-      </w:r>
-      <w:r>
-        <w:t>whether a state set up their own ACA or used a federally managed website affect the key indicators?</w:t>
-      </w:r>
-    </w:p>
-    <w:p>
-      <w:pPr>
-        <w:pStyle w:val="ListParagraph"/>
-        <w:numPr>
-          <w:ilvl w:val="1"/>
-          <w:numId w:val="12"/>
-        </w:numPr>
-        <w:spacing w:after="0"/>
-      </w:pPr>
-      <w:r>
-        <w:t>State managed sites:</w:t>
-      </w:r>
-    </w:p>
-    <w:p>
-      <w:pPr>
-        <w:pStyle w:val="ListParagraph"/>
-        <w:numPr>
-          <w:ilvl w:val="2"/>
-          <w:numId w:val="12"/>
-        </w:numPr>
-        <w:spacing w:after="0"/>
-      </w:pPr>
-      <w:r>
-        <w:t>What differences are there between states with their own websites and those that were federally managed  if all the members expanded Medicaid?</w:t>
-      </w:r>
-    </w:p>
-    <w:p>
-      <w:pPr>
-        <w:pStyle w:val="ListParagraph"/>
-        <w:numPr>
-          <w:ilvl w:val="1"/>
-          <w:numId w:val="12"/>
-        </w:numPr>
-        <w:spacing w:after="0"/>
-      </w:pPr>
-      <w:r>
-        <w:t>Federally managed sites:</w:t>
-      </w:r>
-    </w:p>
-    <w:p>
-      <w:pPr>
-        <w:pStyle w:val="ListParagraph"/>
-        <w:numPr>
-          <w:ilvl w:val="2"/>
-          <w:numId w:val="12"/>
-        </w:numPr>
-        <w:spacing w:after="0"/>
-      </w:pPr>
-      <w:r>
-        <w:t>Which of these states also expanded Medicaid?</w:t>
-      </w:r>
-    </w:p>
-    <w:p>
-      <w:pPr>
-        <w:pStyle w:val="ListParagraph"/>
-        <w:numPr>
-          <w:ilvl w:val="2"/>
-          <w:numId w:val="12"/>
-        </w:numPr>
-        <w:spacing w:after="0"/>
-      </w:pPr>
-      <w:r>
-        <w:t>Which had republican governors?  State legislatures?</w:t>
-      </w:r>
-    </w:p>
-    <w:p>
-      <w:pPr>
-        <w:pStyle w:val="ListParagraph"/>
-        <w:numPr>
-          <w:ilvl w:val="2"/>
-          <w:numId w:val="12"/>
-        </w:numPr>
-        <w:spacing w:after="0"/>
-      </w:pPr>
-      <w:r>
-        <w:t>Which states Attorneys Generals sued the federal government?</w:t>
-      </w:r>
-    </w:p>
-    <w:p>
-      <w:pPr>
-        <w:pStyle w:val="ListParagraph"/>
-        <w:numPr>
-          <w:ilvl w:val="2"/>
-          <w:numId w:val="12"/>
-        </w:numPr>
-        <w:spacing w:after="0"/>
-      </w:pPr>
-      <w:r>
-        <w:t>FFM Fact Sheet:</w:t>
-      </w:r>
-    </w:p>
-    <w:p>
-      <w:pPr>
-        <w:spacing w:after="0"/>
-        <w:ind w:left="2160"/>
-      </w:pPr>
-      <w:hyperlink r:id="rId32" w:history="1">
-        <w:r>
-          <w:rPr>
-            <w:rStyle w:val="Hyperlink"/>
-          </w:rPr>
-          <w:t>https://www.cms.gov/CCIIO/Resources/Fact-Sheets-and-FAQs/ffe.html</w:t>
-        </w:r>
-      </w:hyperlink>
-    </w:p>
-    <w:p>
-      <w:pPr>
-        <w:pStyle w:val="ListParagraph"/>
-        <w:numPr>
-          <w:ilvl w:val="0"/>
-          <w:numId w:val="11"/>
-        </w:numPr>
-        <w:spacing w:after="0"/>
-      </w:pPr>
-      <w:r>
-        <w:t>Is it possible to find out how many pre-existing condition persons got coverage and if they had coverage whether it was more affordable with the ACA tax credits?</w:t>
-      </w:r>
-    </w:p>
-    <w:p>
-      <w:pPr>
-        <w:pStyle w:val="ListParagraph"/>
-        <w:numPr>
-          <w:ilvl w:val="1"/>
-          <w:numId w:val="11"/>
-        </w:numPr>
-        <w:spacing w:after="0"/>
-      </w:pPr>
-      <w:r>
-        <w:t>Are there data sets that can tell me about the impact of the ACA on persons with pre-existing conditions?</w:t>
-      </w:r>
-    </w:p>
-    <w:p>
-      <w:pPr>
-        <w:pStyle w:val="ListParagraph"/>
-        <w:numPr>
-          <w:ilvl w:val="0"/>
-          <w:numId w:val="11"/>
-        </w:numPr>
-        <w:spacing w:after="0"/>
-      </w:pPr>
-      <w:r>
-        <w:t xml:space="preserve">With the states that didn't expand Medicaid, were there any differences in uninsured rates, persons with pre-existing conditions being covered, or did insurance costs go up or down?  </w:t>
-      </w:r>
-    </w:p>
-    <w:p>
-      <w:pPr>
-        <w:pStyle w:val="ListParagraph"/>
-        <w:numPr>
-          <w:ilvl w:val="1"/>
-          <w:numId w:val="11"/>
-        </w:numPr>
-        <w:spacing w:after="0"/>
-      </w:pPr>
-      <w:r>
-        <w:t xml:space="preserve">Of this </w:t>
-      </w:r>
-      <w:r>
-        <w:t>group of states</w:t>
-      </w:r>
-      <w:r>
-        <w:t xml:space="preserve"> did any create and operate their own website?</w:t>
-      </w:r>
-    </w:p>
-    <w:p>
-      <w:pPr>
-        <w:pStyle w:val="ListParagraph"/>
-        <w:numPr>
-          <w:ilvl w:val="1"/>
-          <w:numId w:val="11"/>
-        </w:numPr>
-        <w:spacing w:after="0"/>
-      </w:pPr>
-      <w:r>
-        <w:t>Did whether a state expanded Medicaid or not affect the key indicators?</w:t>
-      </w:r>
-    </w:p>
-    <w:p>
-      <w:pPr>
-        <w:pStyle w:val="ListParagraph"/>
-        <w:numPr>
-          <w:ilvl w:val="0"/>
-          <w:numId w:val="11"/>
-        </w:numPr>
-        <w:spacing w:after="0"/>
-      </w:pPr>
-      <w:r>
-        <w:t>Can I look at the urban and rural impact of the ACA on the key indicators?  Is there data at Census.gov?</w:t>
-      </w:r>
-    </w:p>
-    <w:p>
-      <w:pPr>
-        <w:pStyle w:val="ListParagraph"/>
-        <w:numPr>
-          <w:ilvl w:val="1"/>
-          <w:numId w:val="11"/>
-        </w:numPr>
-        <w:spacing w:after="0"/>
-      </w:pPr>
-      <w:r>
-        <w:t>Did a state's mix of rural or urban population affect the key indicators?</w:t>
-      </w:r>
-    </w:p>
-    <w:p>
-      <w:pPr>
-        <w:pStyle w:val="ListParagraph"/>
-        <w:numPr>
-          <w:ilvl w:val="0"/>
-          <w:numId w:val="11"/>
-        </w:numPr>
-        <w:spacing w:after="0"/>
-      </w:pPr>
-      <w:r>
-        <w:t>Did a state's per capita income affect the key indicators?</w:t>
-      </w:r>
-    </w:p>
-    <w:p>
-      <w:pPr>
-        <w:pStyle w:val="ListParagraph"/>
-        <w:numPr>
-          <w:ilvl w:val="0"/>
-          <w:numId w:val="11"/>
-        </w:numPr>
-        <w:spacing w:after="0"/>
-      </w:pPr>
-      <w:r>
-        <w:t>Political:</w:t>
-      </w:r>
-    </w:p>
-    <w:p>
-      <w:pPr>
-        <w:pStyle w:val="ListParagraph"/>
-        <w:numPr>
-          <w:ilvl w:val="1"/>
-          <w:numId w:val="11"/>
-        </w:numPr>
-        <w:spacing w:after="0"/>
-      </w:pPr>
-      <w:r>
-        <w:t>What was the political party of the Governor and state assembly/senate of each state?</w:t>
-      </w:r>
-    </w:p>
-    <w:p>
-      <w:pPr>
-        <w:pStyle w:val="ListParagraph"/>
-        <w:numPr>
-          <w:ilvl w:val="1"/>
-          <w:numId w:val="11"/>
-        </w:numPr>
-        <w:spacing w:after="0"/>
-      </w:pPr>
-      <w:r>
-        <w:t>What was the political party of the Governor and state assemble/senate of the states the expanded Medicaid and those that didn't?</w:t>
-      </w:r>
-    </w:p>
-    <w:p>
-      <w:pPr>
-        <w:pStyle w:val="ListParagraph"/>
-        <w:numPr>
-          <w:ilvl w:val="1"/>
-          <w:numId w:val="11"/>
-        </w:numPr>
-        <w:spacing w:after="0"/>
-      </w:pPr>
-      <w:r>
-        <w:t>Is it possible that politics affected the key indicators?</w:t>
-      </w:r>
-      <w:r>
-        <w:t xml:space="preserve"> </w:t>
-      </w:r>
-      <w:r>
-        <w:t>Did a state's mix of rural or urban population affect the key indicators?</w:t>
-      </w:r>
-    </w:p>
-    <w:p>
-      <w:pPr>
-        <w:pStyle w:val="ListParagraph"/>
-        <w:numPr>
-          <w:ilvl w:val="0"/>
-          <w:numId w:val="11"/>
-        </w:numPr>
-        <w:spacing w:after="0"/>
-      </w:pPr>
-      <w:r>
-        <w:t>Are there data sets on the ACA impact on emergency room usage?</w:t>
-      </w:r>
-    </w:p>
-    <w:p>
-      <w:pPr>
-        <w:spacing w:after="0"/>
-      </w:pPr>
-    </w:p>
-    <w:p>
-      <w:pPr>
-        <w:spacing w:after="0"/>
-        <w:rPr>
-          <w:b/>
-          <w:sz w:val="28"/>
-          <w:szCs w:val="28"/>
-        </w:rPr>
-      </w:pPr>
-      <w:r>
-        <w:rPr>
-          <w:b/>
-          <w:sz w:val="28"/>
-          <w:szCs w:val="28"/>
-        </w:rPr>
-        <w:t xml:space="preserve">Project </w:t>
-      </w:r>
-      <w:r>
-        <w:rPr>
-          <w:b/>
-          <w:sz w:val="28"/>
-          <w:szCs w:val="28"/>
-        </w:rPr>
-        <w:t>Tools:</w:t>
-      </w:r>
-    </w:p>
-    <w:p>
-      <w:pPr>
-        <w:spacing w:after="0"/>
-        <w:rPr>
-          <w:b/>
-          <w:sz w:val="24"/>
-          <w:szCs w:val="24"/>
-        </w:rPr>
-      </w:pPr>
-      <w:r>
-        <w:rPr>
-          <w:b/>
-          <w:sz w:val="24"/>
-          <w:szCs w:val="24"/>
-        </w:rPr>
-        <w:t>Database: sqlite or postgres</w:t>
-      </w:r>
-      <w:r>
-        <w:rPr>
-          <w:b/>
-          <w:sz w:val="24"/>
-          <w:szCs w:val="24"/>
-        </w:rPr>
-        <w:t xml:space="preserve"> or a combo</w:t>
-      </w:r>
-      <w:r>
-        <w:rPr>
-          <w:b/>
-          <w:sz w:val="24"/>
-          <w:szCs w:val="24"/>
-        </w:rPr>
-        <w:t>?</w:t>
-      </w:r>
-    </w:p>
-    <w:p>
-      <w:pPr>
-        <w:spacing w:after="0"/>
-      </w:pPr>
-      <w:hyperlink r:id="rId33" w:history="1">
-        <w:r>
-          <w:rPr>
-            <w:rStyle w:val="Hyperlink"/>
-          </w:rPr>
-          <w:t>https://sqlite.org/whentouse.html</w:t>
-        </w:r>
-      </w:hyperlink>
-    </w:p>
-    <w:p>
-      <w:pPr>
-        <w:spacing w:after="0"/>
-      </w:pPr>
-      <w:hyperlink r:id="rId34" w:history="1">
-        <w:r>
-          <w:rPr>
-            <w:rStyle w:val="Hyperlink"/>
-          </w:rPr>
-          <w:t>https://sqlite.org</w:t>
-        </w:r>
-      </w:hyperlink>
-    </w:p>
-    <w:p>
-      <w:pPr>
-        <w:spacing w:after="0"/>
-      </w:pPr>
-    </w:p>
-    <w:p>
-      <w:pPr>
-        <w:spacing w:after="0"/>
-        <w:rPr>
-          <w:b/>
-          <w:sz w:val="24"/>
-          <w:szCs w:val="24"/>
-        </w:rPr>
-      </w:pPr>
-      <w:r>
-        <w:rPr>
-          <w:b/>
-          <w:sz w:val="24"/>
-          <w:szCs w:val="24"/>
-        </w:rPr>
-        <w:t>Charting:</w:t>
-      </w:r>
-    </w:p>
-    <w:p>
-      <w:pPr>
-        <w:spacing w:after="0"/>
-        <w:rPr>
-          <w:b/>
-        </w:rPr>
-      </w:pPr>
-      <w:r>
-        <w:t>URL with some good state charts:</w:t>
-      </w:r>
-    </w:p>
-    <w:p>
-      <w:pPr>
-        <w:spacing w:after="0"/>
-      </w:pPr>
-      <w:hyperlink r:id="rId35" w:history="1">
-        <w:r>
-          <w:rPr>
-            <w:rStyle w:val="Hyperlink"/>
-          </w:rPr>
-          <w:t>http://www.vizwiz.com/2013/01/alberto-cairo-three-steps-to-become.html</w:t>
-        </w:r>
-      </w:hyperlink>
-    </w:p>
-    <w:p>
-      <w:pPr>
-        <w:spacing w:after="0"/>
-        <w:rPr>
-          <w:b/>
-        </w:rPr>
-      </w:pPr>
-    </w:p>
-    <w:p>
-      <w:pPr>
-        <w:spacing w:after="0"/>
-        <w:rPr>
-          <w:b/>
-          <w:sz w:val="24"/>
-          <w:szCs w:val="24"/>
-        </w:rPr>
-      </w:pPr>
-      <w:r>
-        <w:rPr>
-          <w:b/>
-          <w:sz w:val="24"/>
-          <w:szCs w:val="24"/>
-        </w:rPr>
-        <w:lastRenderedPageBreak/>
-        <w:t>Map of US Congressional districts D3</w:t>
-      </w:r>
-    </w:p>
-    <w:p>
-      <w:pPr>
-        <w:spacing w:after="0"/>
-      </w:pPr>
-      <w:hyperlink r:id="rId36" w:history="1">
-        <w:r>
-          <w:rPr>
-            <w:rStyle w:val="Hyperlink"/>
-          </w:rPr>
-          <w:t>https://bl.ocks.org/mbostock/4657115</w:t>
-        </w:r>
-      </w:hyperlink>
-    </w:p>
-    <w:p>
-      <w:pPr>
-        <w:spacing w:after="0"/>
-      </w:pPr>
-    </w:p>
-    <w:p>
-      <w:pPr>
-        <w:spacing w:after="0"/>
-        <w:rPr>
-          <w:b/>
-          <w:sz w:val="24"/>
-          <w:szCs w:val="24"/>
-        </w:rPr>
-      </w:pPr>
-      <w:r>
-        <w:rPr>
-          <w:b/>
-          <w:sz w:val="24"/>
-          <w:szCs w:val="24"/>
-        </w:rPr>
-        <w:t>Census Map Link:</w:t>
-      </w:r>
-    </w:p>
-    <w:p>
-      <w:pPr>
-        <w:spacing w:after="0"/>
-      </w:pPr>
-      <w:hyperlink r:id="rId37" w:history="1">
-        <w:r>
-          <w:rPr>
-            <w:rStyle w:val="Hyperlink"/>
-          </w:rPr>
-          <w:t>https://www.census.gov/geo/maps-data/data/cbf/cbf_state.html</w:t>
-        </w:r>
-      </w:hyperlink>
-    </w:p>
-    <w:p>
-      <w:pPr>
-        <w:spacing w:after="0"/>
-      </w:pPr>
-    </w:p>
     <w:sectPr>
-      <w:headerReference w:type="default" r:id="rId38"/>
-      <w:footerReference w:type="default" r:id="rId39"/>
+      <w:headerReference w:type="default" r:id="rId45"/>
+      <w:footerReference w:type="default" r:id="rId46"/>
       <w:pgSz w:w="12240" w:h="15840"/>
       <w:pgMar w:top="1440" w:right="1440" w:bottom="1440" w:left="1440" w:header="720" w:footer="720" w:gutter="0"/>
       <w:pgNumType w:start="1"/>
@@ -2727,7 +3649,7 @@
                 <w:b/>
                 <w:noProof/>
               </w:rPr>
-              <w:t>6</w:t>
+              <w:t>2</w:t>
             </w:r>
             <w:r>
               <w:rPr>
@@ -2789,7 +3711,7 @@
         <w:rPr>
           <w:noProof/>
         </w:rPr>
-        <w:t>2017-11-01</w:t>
+        <w:t>2017-11-02</w:t>
       </w:r>
     </w:fldSimple>
   </w:p>
@@ -3040,9 +3962,101 @@
     </w:lvl>
   </w:abstractNum>
   <w:abstractNum w:abstractNumId="1">
+    <w:nsid w:val="050838E8"/>
+    <w:multiLevelType w:val="hybridMultilevel"/>
+    <w:tmpl w:val="2228D8E4"/>
+    <w:lvl w:ilvl="0" w:tplc="04090001">
+      <w:start w:val="1"/>
+      <w:numFmt w:val="bullet"/>
+      <w:lvlText w:val=""/>
+      <w:lvlJc w:val="left"/>
+      <w:pPr>
+        <w:ind w:left="720" w:hanging="360"/>
+      </w:pPr>
+      <w:rPr>
+        <w:rFonts w:ascii="Symbol" w:hAnsi="Symbol" w:hint="default"/>
+      </w:rPr>
+    </w:lvl>
+    <w:lvl w:ilvl="1" w:tplc="04090003">
+      <w:start w:val="1"/>
+      <w:numFmt w:val="bullet"/>
+      <w:lvlText w:val="o"/>
+      <w:lvlJc w:val="left"/>
+      <w:pPr>
+        <w:ind w:left="1440" w:hanging="360"/>
+      </w:pPr>
+      <w:rPr>
+        <w:rFonts w:ascii="Courier New" w:hAnsi="Courier New" w:cs="Courier New" w:hint="default"/>
+      </w:rPr>
+    </w:lvl>
+    <w:lvl w:ilvl="2" w:tplc="0409001B" w:tentative="1">
+      <w:start w:val="1"/>
+      <w:numFmt w:val="lowerRoman"/>
+      <w:lvlText w:val="%3."/>
+      <w:lvlJc w:val="right"/>
+      <w:pPr>
+        <w:ind w:left="2160" w:hanging="180"/>
+      </w:pPr>
+    </w:lvl>
+    <w:lvl w:ilvl="3" w:tplc="0409000F" w:tentative="1">
+      <w:start w:val="1"/>
+      <w:numFmt w:val="decimal"/>
+      <w:lvlText w:val="%4."/>
+      <w:lvlJc w:val="left"/>
+      <w:pPr>
+        <w:ind w:left="2880" w:hanging="360"/>
+      </w:pPr>
+    </w:lvl>
+    <w:lvl w:ilvl="4" w:tplc="04090019" w:tentative="1">
+      <w:start w:val="1"/>
+      <w:numFmt w:val="lowerLetter"/>
+      <w:lvlText w:val="%5."/>
+      <w:lvlJc w:val="left"/>
+      <w:pPr>
+        <w:ind w:left="3600" w:hanging="360"/>
+      </w:pPr>
+    </w:lvl>
+    <w:lvl w:ilvl="5" w:tplc="0409001B" w:tentative="1">
+      <w:start w:val="1"/>
+      <w:numFmt w:val="lowerRoman"/>
+      <w:lvlText w:val="%6."/>
+      <w:lvlJc w:val="right"/>
+      <w:pPr>
+        <w:ind w:left="4320" w:hanging="180"/>
+      </w:pPr>
+    </w:lvl>
+    <w:lvl w:ilvl="6" w:tplc="0409000F" w:tentative="1">
+      <w:start w:val="1"/>
+      <w:numFmt w:val="decimal"/>
+      <w:lvlText w:val="%7."/>
+      <w:lvlJc w:val="left"/>
+      <w:pPr>
+        <w:ind w:left="5040" w:hanging="360"/>
+      </w:pPr>
+    </w:lvl>
+    <w:lvl w:ilvl="7" w:tplc="04090019" w:tentative="1">
+      <w:start w:val="1"/>
+      <w:numFmt w:val="lowerLetter"/>
+      <w:lvlText w:val="%8."/>
+      <w:lvlJc w:val="left"/>
+      <w:pPr>
+        <w:ind w:left="5760" w:hanging="360"/>
+      </w:pPr>
+    </w:lvl>
+    <w:lvl w:ilvl="8" w:tplc="0409001B" w:tentative="1">
+      <w:start w:val="1"/>
+      <w:numFmt w:val="lowerRoman"/>
+      <w:lvlText w:val="%9."/>
+      <w:lvlJc w:val="right"/>
+      <w:pPr>
+        <w:ind w:left="6480" w:hanging="180"/>
+      </w:pPr>
+    </w:lvl>
+  </w:abstractNum>
+  <w:abstractNum w:abstractNumId="2">
     <w:nsid w:val="08D44F80"/>
     <w:multiLevelType w:val="hybridMultilevel"/>
-    <w:tmpl w:val="F886F0EA"/>
+    <w:tmpl w:val="059685A2"/>
     <w:lvl w:ilvl="0" w:tplc="04090001">
       <w:start w:val="1"/>
       <w:numFmt w:val="bullet"/>
@@ -3152,7 +4166,7 @@
       </w:rPr>
     </w:lvl>
   </w:abstractNum>
-  <w:abstractNum w:abstractNumId="2">
+  <w:abstractNum w:abstractNumId="3">
     <w:nsid w:val="0A284270"/>
     <w:multiLevelType w:val="hybridMultilevel"/>
     <w:tmpl w:val="FAB4836C"/>
@@ -3265,7 +4279,7 @@
       </w:rPr>
     </w:lvl>
   </w:abstractNum>
-  <w:abstractNum w:abstractNumId="3">
+  <w:abstractNum w:abstractNumId="4">
     <w:nsid w:val="0B8B13E5"/>
     <w:multiLevelType w:val="multilevel"/>
     <w:tmpl w:val="FBA6A1E8"/>
@@ -3378,7 +4392,7 @@
       </w:pPr>
     </w:lvl>
   </w:abstractNum>
-  <w:abstractNum w:abstractNumId="4">
+  <w:abstractNum w:abstractNumId="5">
     <w:nsid w:val="1ADE6797"/>
     <w:multiLevelType w:val="hybridMultilevel"/>
     <w:tmpl w:val="C9148B1E"/>
@@ -3491,7 +4505,7 @@
       </w:rPr>
     </w:lvl>
   </w:abstractNum>
-  <w:abstractNum w:abstractNumId="5">
+  <w:abstractNum w:abstractNumId="6">
     <w:nsid w:val="237A30EB"/>
     <w:multiLevelType w:val="multilevel"/>
     <w:tmpl w:val="CE24EF4A"/>
@@ -3640,7 +4654,7 @@
       </w:rPr>
     </w:lvl>
   </w:abstractNum>
-  <w:abstractNum w:abstractNumId="6">
+  <w:abstractNum w:abstractNumId="7">
     <w:nsid w:val="2762209B"/>
     <w:multiLevelType w:val="multilevel"/>
     <w:tmpl w:val="2EB2D54C"/>
@@ -3789,7 +4803,7 @@
       </w:rPr>
     </w:lvl>
   </w:abstractNum>
-  <w:abstractNum w:abstractNumId="7">
+  <w:abstractNum w:abstractNumId="8">
     <w:nsid w:val="28D11C70"/>
     <w:multiLevelType w:val="multilevel"/>
     <w:tmpl w:val="5EBAA030"/>
@@ -3938,7 +4952,7 @@
       </w:rPr>
     </w:lvl>
   </w:abstractNum>
-  <w:abstractNum w:abstractNumId="8">
+  <w:abstractNum w:abstractNumId="9">
     <w:nsid w:val="2E844AC2"/>
     <w:multiLevelType w:val="multilevel"/>
     <w:tmpl w:val="8ACC3212"/>
@@ -4087,7 +5101,7 @@
       </w:rPr>
     </w:lvl>
   </w:abstractNum>
-  <w:abstractNum w:abstractNumId="9">
+  <w:abstractNum w:abstractNumId="10">
     <w:nsid w:val="382E7DD2"/>
     <w:multiLevelType w:val="multilevel"/>
     <w:tmpl w:val="90385A2E"/>
@@ -4236,7 +5250,7 @@
       </w:rPr>
     </w:lvl>
   </w:abstractNum>
-  <w:abstractNum w:abstractNumId="10">
+  <w:abstractNum w:abstractNumId="11">
     <w:nsid w:val="443B56C2"/>
     <w:multiLevelType w:val="hybridMultilevel"/>
     <w:tmpl w:val="503EB032"/>
@@ -4349,7 +5363,7 @@
       </w:rPr>
     </w:lvl>
   </w:abstractNum>
-  <w:abstractNum w:abstractNumId="11">
+  <w:abstractNum w:abstractNumId="12">
     <w:nsid w:val="44F35F81"/>
     <w:multiLevelType w:val="hybridMultilevel"/>
     <w:tmpl w:val="9180723C"/>
@@ -4462,7 +5476,7 @@
       </w:rPr>
     </w:lvl>
   </w:abstractNum>
-  <w:abstractNum w:abstractNumId="12">
+  <w:abstractNum w:abstractNumId="13">
     <w:nsid w:val="52A67DD5"/>
     <w:multiLevelType w:val="multilevel"/>
     <w:tmpl w:val="605C19C8"/>
@@ -4611,7 +5625,7 @@
       </w:rPr>
     </w:lvl>
   </w:abstractNum>
-  <w:abstractNum w:abstractNumId="13">
+  <w:abstractNum w:abstractNumId="14">
     <w:nsid w:val="546D200F"/>
     <w:multiLevelType w:val="multilevel"/>
     <w:tmpl w:val="1CA8AABA"/>
@@ -4760,7 +5774,7 @@
       </w:rPr>
     </w:lvl>
   </w:abstractNum>
-  <w:abstractNum w:abstractNumId="14">
+  <w:abstractNum w:abstractNumId="15">
     <w:nsid w:val="5A885488"/>
     <w:multiLevelType w:val="hybridMultilevel"/>
     <w:tmpl w:val="5FE69648"/>
@@ -4873,7 +5887,7 @@
       </w:rPr>
     </w:lvl>
   </w:abstractNum>
-  <w:abstractNum w:abstractNumId="15">
+  <w:abstractNum w:abstractNumId="16">
     <w:nsid w:val="76957A42"/>
     <w:multiLevelType w:val="multilevel"/>
     <w:tmpl w:val="17DA6A86"/>
@@ -5022,7 +6036,7 @@
       </w:rPr>
     </w:lvl>
   </w:abstractNum>
-  <w:abstractNum w:abstractNumId="16">
+  <w:abstractNum w:abstractNumId="17">
     <w:nsid w:val="7A2D5213"/>
     <w:multiLevelType w:val="multilevel"/>
     <w:tmpl w:val="E20C6816"/>
@@ -5171,7 +6185,120 @@
       </w:rPr>
     </w:lvl>
   </w:abstractNum>
-  <w:abstractNum w:abstractNumId="17">
+  <w:abstractNum w:abstractNumId="18">
+    <w:nsid w:val="7B3D33D4"/>
+    <w:multiLevelType w:val="hybridMultilevel"/>
+    <w:tmpl w:val="0D9A0C6A"/>
+    <w:lvl w:ilvl="0" w:tplc="04090001">
+      <w:start w:val="1"/>
+      <w:numFmt w:val="bullet"/>
+      <w:lvlText w:val=""/>
+      <w:lvlJc w:val="left"/>
+      <w:pPr>
+        <w:ind w:left="720" w:hanging="360"/>
+      </w:pPr>
+      <w:rPr>
+        <w:rFonts w:ascii="Symbol" w:hAnsi="Symbol" w:hint="default"/>
+      </w:rPr>
+    </w:lvl>
+    <w:lvl w:ilvl="1" w:tplc="04090003" w:tentative="1">
+      <w:start w:val="1"/>
+      <w:numFmt w:val="bullet"/>
+      <w:lvlText w:val="o"/>
+      <w:lvlJc w:val="left"/>
+      <w:pPr>
+        <w:ind w:left="1440" w:hanging="360"/>
+      </w:pPr>
+      <w:rPr>
+        <w:rFonts w:ascii="Courier New" w:hAnsi="Courier New" w:cs="Courier New" w:hint="default"/>
+      </w:rPr>
+    </w:lvl>
+    <w:lvl w:ilvl="2" w:tplc="04090005" w:tentative="1">
+      <w:start w:val="1"/>
+      <w:numFmt w:val="bullet"/>
+      <w:lvlText w:val=""/>
+      <w:lvlJc w:val="left"/>
+      <w:pPr>
+        <w:ind w:left="2160" w:hanging="360"/>
+      </w:pPr>
+      <w:rPr>
+        <w:rFonts w:ascii="Wingdings" w:hAnsi="Wingdings" w:hint="default"/>
+      </w:rPr>
+    </w:lvl>
+    <w:lvl w:ilvl="3" w:tplc="04090001" w:tentative="1">
+      <w:start w:val="1"/>
+      <w:numFmt w:val="bullet"/>
+      <w:lvlText w:val=""/>
+      <w:lvlJc w:val="left"/>
+      <w:pPr>
+        <w:ind w:left="2880" w:hanging="360"/>
+      </w:pPr>
+      <w:rPr>
+        <w:rFonts w:ascii="Symbol" w:hAnsi="Symbol" w:hint="default"/>
+      </w:rPr>
+    </w:lvl>
+    <w:lvl w:ilvl="4" w:tplc="04090003" w:tentative="1">
+      <w:start w:val="1"/>
+      <w:numFmt w:val="bullet"/>
+      <w:lvlText w:val="o"/>
+      <w:lvlJc w:val="left"/>
+      <w:pPr>
+        <w:ind w:left="3600" w:hanging="360"/>
+      </w:pPr>
+      <w:rPr>
+        <w:rFonts w:ascii="Courier New" w:hAnsi="Courier New" w:cs="Courier New" w:hint="default"/>
+      </w:rPr>
+    </w:lvl>
+    <w:lvl w:ilvl="5" w:tplc="04090005" w:tentative="1">
+      <w:start w:val="1"/>
+      <w:numFmt w:val="bullet"/>
+      <w:lvlText w:val=""/>
+      <w:lvlJc w:val="left"/>
+      <w:pPr>
+        <w:ind w:left="4320" w:hanging="360"/>
+      </w:pPr>
+      <w:rPr>
+        <w:rFonts w:ascii="Wingdings" w:hAnsi="Wingdings" w:hint="default"/>
+      </w:rPr>
+    </w:lvl>
+    <w:lvl w:ilvl="6" w:tplc="04090001" w:tentative="1">
+      <w:start w:val="1"/>
+      <w:numFmt w:val="bullet"/>
+      <w:lvlText w:val=""/>
+      <w:lvlJc w:val="left"/>
+      <w:pPr>
+        <w:ind w:left="5040" w:hanging="360"/>
+      </w:pPr>
+      <w:rPr>
+        <w:rFonts w:ascii="Symbol" w:hAnsi="Symbol" w:hint="default"/>
+      </w:rPr>
+    </w:lvl>
+    <w:lvl w:ilvl="7" w:tplc="04090003" w:tentative="1">
+      <w:start w:val="1"/>
+      <w:numFmt w:val="bullet"/>
+      <w:lvlText w:val="o"/>
+      <w:lvlJc w:val="left"/>
+      <w:pPr>
+        <w:ind w:left="5760" w:hanging="360"/>
+      </w:pPr>
+      <w:rPr>
+        <w:rFonts w:ascii="Courier New" w:hAnsi="Courier New" w:cs="Courier New" w:hint="default"/>
+      </w:rPr>
+    </w:lvl>
+    <w:lvl w:ilvl="8" w:tplc="04090005" w:tentative="1">
+      <w:start w:val="1"/>
+      <w:numFmt w:val="bullet"/>
+      <w:lvlText w:val=""/>
+      <w:lvlJc w:val="left"/>
+      <w:pPr>
+        <w:ind w:left="6480" w:hanging="360"/>
+      </w:pPr>
+      <w:rPr>
+        <w:rFonts w:ascii="Wingdings" w:hAnsi="Wingdings" w:hint="default"/>
+      </w:rPr>
+    </w:lvl>
+  </w:abstractNum>
+  <w:abstractNum w:abstractNumId="19">
     <w:nsid w:val="7CFC1E67"/>
     <w:multiLevelType w:val="hybridMultilevel"/>
     <w:tmpl w:val="6BC872D6"/>
@@ -5257,59 +6384,181 @@
       </w:pPr>
     </w:lvl>
   </w:abstractNum>
+  <w:abstractNum w:abstractNumId="20">
+    <w:nsid w:val="7CFD47E2"/>
+    <w:multiLevelType w:val="hybridMultilevel"/>
+    <w:tmpl w:val="970C487C"/>
+    <w:lvl w:ilvl="0" w:tplc="04090001">
+      <w:start w:val="1"/>
+      <w:numFmt w:val="bullet"/>
+      <w:lvlText w:val=""/>
+      <w:lvlJc w:val="left"/>
+      <w:pPr>
+        <w:ind w:left="720" w:hanging="360"/>
+      </w:pPr>
+      <w:rPr>
+        <w:rFonts w:ascii="Symbol" w:hAnsi="Symbol" w:hint="default"/>
+      </w:rPr>
+    </w:lvl>
+    <w:lvl w:ilvl="1" w:tplc="04090003">
+      <w:start w:val="1"/>
+      <w:numFmt w:val="bullet"/>
+      <w:lvlText w:val="o"/>
+      <w:lvlJc w:val="left"/>
+      <w:pPr>
+        <w:ind w:left="1440" w:hanging="360"/>
+      </w:pPr>
+      <w:rPr>
+        <w:rFonts w:ascii="Courier New" w:hAnsi="Courier New" w:cs="Courier New" w:hint="default"/>
+      </w:rPr>
+    </w:lvl>
+    <w:lvl w:ilvl="2" w:tplc="04090005" w:tentative="1">
+      <w:start w:val="1"/>
+      <w:numFmt w:val="bullet"/>
+      <w:lvlText w:val=""/>
+      <w:lvlJc w:val="left"/>
+      <w:pPr>
+        <w:ind w:left="2160" w:hanging="360"/>
+      </w:pPr>
+      <w:rPr>
+        <w:rFonts w:ascii="Wingdings" w:hAnsi="Wingdings" w:hint="default"/>
+      </w:rPr>
+    </w:lvl>
+    <w:lvl w:ilvl="3" w:tplc="04090001" w:tentative="1">
+      <w:start w:val="1"/>
+      <w:numFmt w:val="bullet"/>
+      <w:lvlText w:val=""/>
+      <w:lvlJc w:val="left"/>
+      <w:pPr>
+        <w:ind w:left="2880" w:hanging="360"/>
+      </w:pPr>
+      <w:rPr>
+        <w:rFonts w:ascii="Symbol" w:hAnsi="Symbol" w:hint="default"/>
+      </w:rPr>
+    </w:lvl>
+    <w:lvl w:ilvl="4" w:tplc="04090003" w:tentative="1">
+      <w:start w:val="1"/>
+      <w:numFmt w:val="bullet"/>
+      <w:lvlText w:val="o"/>
+      <w:lvlJc w:val="left"/>
+      <w:pPr>
+        <w:ind w:left="3600" w:hanging="360"/>
+      </w:pPr>
+      <w:rPr>
+        <w:rFonts w:ascii="Courier New" w:hAnsi="Courier New" w:cs="Courier New" w:hint="default"/>
+      </w:rPr>
+    </w:lvl>
+    <w:lvl w:ilvl="5" w:tplc="04090005" w:tentative="1">
+      <w:start w:val="1"/>
+      <w:numFmt w:val="bullet"/>
+      <w:lvlText w:val=""/>
+      <w:lvlJc w:val="left"/>
+      <w:pPr>
+        <w:ind w:left="4320" w:hanging="360"/>
+      </w:pPr>
+      <w:rPr>
+        <w:rFonts w:ascii="Wingdings" w:hAnsi="Wingdings" w:hint="default"/>
+      </w:rPr>
+    </w:lvl>
+    <w:lvl w:ilvl="6" w:tplc="04090001" w:tentative="1">
+      <w:start w:val="1"/>
+      <w:numFmt w:val="bullet"/>
+      <w:lvlText w:val=""/>
+      <w:lvlJc w:val="left"/>
+      <w:pPr>
+        <w:ind w:left="5040" w:hanging="360"/>
+      </w:pPr>
+      <w:rPr>
+        <w:rFonts w:ascii="Symbol" w:hAnsi="Symbol" w:hint="default"/>
+      </w:rPr>
+    </w:lvl>
+    <w:lvl w:ilvl="7" w:tplc="04090003" w:tentative="1">
+      <w:start w:val="1"/>
+      <w:numFmt w:val="bullet"/>
+      <w:lvlText w:val="o"/>
+      <w:lvlJc w:val="left"/>
+      <w:pPr>
+        <w:ind w:left="5760" w:hanging="360"/>
+      </w:pPr>
+      <w:rPr>
+        <w:rFonts w:ascii="Courier New" w:hAnsi="Courier New" w:cs="Courier New" w:hint="default"/>
+      </w:rPr>
+    </w:lvl>
+    <w:lvl w:ilvl="8" w:tplc="04090005" w:tentative="1">
+      <w:start w:val="1"/>
+      <w:numFmt w:val="bullet"/>
+      <w:lvlText w:val=""/>
+      <w:lvlJc w:val="left"/>
+      <w:pPr>
+        <w:ind w:left="6480" w:hanging="360"/>
+      </w:pPr>
+      <w:rPr>
+        <w:rFonts w:ascii="Wingdings" w:hAnsi="Wingdings" w:hint="default"/>
+      </w:rPr>
+    </w:lvl>
+  </w:abstractNum>
   <w:num w:numId="1">
-    <w:abstractNumId w:val="15"/>
+    <w:abstractNumId w:val="16"/>
   </w:num>
   <w:num w:numId="2">
-    <w:abstractNumId w:val="16"/>
+    <w:abstractNumId w:val="17"/>
   </w:num>
   <w:num w:numId="3">
-    <w:abstractNumId w:val="9"/>
+    <w:abstractNumId w:val="10"/>
   </w:num>
   <w:num w:numId="4">
     <w:abstractNumId w:val="0"/>
   </w:num>
   <w:num w:numId="5">
+    <w:abstractNumId w:val="14"/>
+  </w:num>
+  <w:num w:numId="6">
+    <w:abstractNumId w:val="8"/>
+  </w:num>
+  <w:num w:numId="7">
+    <w:abstractNumId w:val="6"/>
+  </w:num>
+  <w:num w:numId="8">
     <w:abstractNumId w:val="13"/>
   </w:num>
-  <w:num w:numId="6">
+  <w:num w:numId="9">
+    <w:abstractNumId w:val="9"/>
+  </w:num>
+  <w:num w:numId="10">
+    <w:abstractNumId w:val="4"/>
+  </w:num>
+  <w:num w:numId="11">
+    <w:abstractNumId w:val="11"/>
+  </w:num>
+  <w:num w:numId="12">
+    <w:abstractNumId w:val="5"/>
+  </w:num>
+  <w:num w:numId="13">
+    <w:abstractNumId w:val="12"/>
+  </w:num>
+  <w:num w:numId="14">
     <w:abstractNumId w:val="7"/>
   </w:num>
-  <w:num w:numId="7">
-    <w:abstractNumId w:val="5"/>
-  </w:num>
-  <w:num w:numId="8">
-    <w:abstractNumId w:val="12"/>
-  </w:num>
-  <w:num w:numId="9">
-    <w:abstractNumId w:val="8"/>
-  </w:num>
-  <w:num w:numId="10">
+  <w:num w:numId="15">
     <w:abstractNumId w:val="3"/>
   </w:num>
-  <w:num w:numId="11">
-    <w:abstractNumId w:val="10"/>
-  </w:num>
-  <w:num w:numId="12">
-    <w:abstractNumId w:val="4"/>
-  </w:num>
-  <w:num w:numId="13">
-    <w:abstractNumId w:val="11"/>
-  </w:num>
-  <w:num w:numId="14">
-    <w:abstractNumId w:val="6"/>
-  </w:num>
-  <w:num w:numId="15">
+  <w:num w:numId="16">
     <w:abstractNumId w:val="2"/>
   </w:num>
-  <w:num w:numId="16">
+  <w:num w:numId="17">
+    <w:abstractNumId w:val="19"/>
+  </w:num>
+  <w:num w:numId="18">
+    <w:abstractNumId w:val="15"/>
+  </w:num>
+  <w:num w:numId="19">
     <w:abstractNumId w:val="1"/>
   </w:num>
-  <w:num w:numId="17">
-    <w:abstractNumId w:val="17"/>
+  <w:num w:numId="20">
+    <w:abstractNumId w:val="20"/>
   </w:num>
-  <w:num w:numId="18">
-    <w:abstractNumId w:val="14"/>
+  <w:num w:numId="21">
+    <w:abstractNumId w:val="18"/>
   </w:num>
 </w:numbering>
 </file>

</xml_diff>